<commit_message>
konvertert noe til pdf
</commit_message>
<xml_diff>
--- a/Dokumentasjon/Prosjektdokument - Iterasjon2.docx
+++ b/Dokumentasjon/Prosjektdokument - Iterasjon2.docx
@@ -114,7 +114,7 @@
           <w:lang w:val="nb-NO"/>
         </w:rPr>
       </w:pPr>
-      <w:bookmarkStart w:id="0" w:name="_Toc383099113"/>
+      <w:bookmarkStart w:id="0" w:name="_Toc383101676"/>
       <w:r>
         <w:rPr>
           <w:rFonts w:ascii="Times New Roman" w:hAnsi="Times New Roman" w:cs="Times New Roman"/>
@@ -230,7 +230,7 @@
               <mc:AlternateContent>
                 <mc:Choice Requires="wps">
                   <w:drawing>
-                    <wp:anchor distT="0" distB="0" distL="114300" distR="114300" simplePos="0" relativeHeight="251668480" behindDoc="0" locked="0" layoutInCell="1" allowOverlap="1" wp14:anchorId="7A491BC0" wp14:editId="61BA8C43">
+                    <wp:anchor distT="0" distB="0" distL="114300" distR="114300" simplePos="0" relativeHeight="251668480" behindDoc="0" locked="0" layoutInCell="1" allowOverlap="1" wp14:anchorId="2FDF3719" wp14:editId="21518DA1">
                       <wp:simplePos x="0" y="0"/>
                       <wp:positionH relativeFrom="column">
                         <wp:posOffset>-88265</wp:posOffset>
@@ -1023,7 +1023,7 @@
                 <w:lang w:eastAsia="nb-NO"/>
               </w:rPr>
               <w:drawing>
-                <wp:inline distT="0" distB="0" distL="0" distR="0" wp14:anchorId="4CA3C307" wp14:editId="417DB178">
+                <wp:inline distT="0" distB="0" distL="0" distR="0" wp14:anchorId="50B32145" wp14:editId="03102E5C">
                   <wp:extent cx="6320790" cy="2143760"/>
                   <wp:effectExtent l="0" t="0" r="3810" b="8890"/>
                   <wp:docPr id="8" name="Bilde 8"/>
@@ -1214,7 +1214,7 @@
             <mc:AlternateContent>
               <mc:Choice Requires="wps">
                 <w:drawing>
-                  <wp:anchor distT="0" distB="0" distL="182880" distR="182880" simplePos="0" relativeHeight="251664384" behindDoc="0" locked="0" layoutInCell="1" allowOverlap="1" wp14:anchorId="0E0E1ED7" wp14:editId="4EC1D434">
+                  <wp:anchor distT="0" distB="0" distL="182880" distR="182880" simplePos="0" relativeHeight="251664384" behindDoc="0" locked="0" layoutInCell="1" allowOverlap="1" wp14:anchorId="1ECF2E2E" wp14:editId="0D2B5B61">
                     <wp:simplePos x="0" y="0"/>
                     <wp:positionH relativeFrom="margin">
                       <wp:posOffset>429895</wp:posOffset>
@@ -1281,10 +1281,11 @@
                                     </w:rPr>
                                     <w:alias w:val="Title"/>
                                     <w:tag w:val=""/>
-                                    <w:id w:val="846372117"/>
+                                    <w:id w:val="-1041357159"/>
                                     <w:dataBinding w:prefixMappings="xmlns:ns0='http://purl.org/dc/elements/1.1/' xmlns:ns1='http://schemas.openxmlformats.org/package/2006/metadata/core-properties' " w:xpath="/ns1:coreProperties[1]/ns0:title[1]" w:storeItemID="{6C3C8BC8-F283-45AE-878A-BAB7291924A1}"/>
                                     <w:text/>
                                   </w:sdtPr>
+                                  <w:sdtEndPr/>
                                   <w:sdtContent>
                                     <w:r>
                                       <w:rPr>
@@ -1309,10 +1310,11 @@
                                   </w:rPr>
                                   <w:alias w:val="Subtitle"/>
                                   <w:tag w:val=""/>
-                                  <w:id w:val="-1948998478"/>
+                                  <w:id w:val="28543381"/>
                                   <w:dataBinding w:prefixMappings="xmlns:ns0='http://purl.org/dc/elements/1.1/' xmlns:ns1='http://schemas.openxmlformats.org/package/2006/metadata/core-properties' " w:xpath="/ns1:coreProperties[1]/ns0:subject[1]" w:storeItemID="{6C3C8BC8-F283-45AE-878A-BAB7291924A1}"/>
                                   <w:text/>
                                 </w:sdtPr>
+                                <w:sdtEndPr/>
                                 <w:sdtContent>
                                   <w:p>
                                     <w:pPr>
@@ -1369,10 +1371,11 @@
                                   </w:rPr>
                                   <w:alias w:val="Author"/>
                                   <w:tag w:val=""/>
-                                  <w:id w:val="-1451079201"/>
+                                  <w:id w:val="-2129227048"/>
                                   <w:dataBinding w:prefixMappings="xmlns:ns0='http://purl.org/dc/elements/1.1/' xmlns:ns1='http://schemas.openxmlformats.org/package/2006/metadata/core-properties' " w:xpath="/ns1:coreProperties[1]/ns0:creator[1]" w:storeItemID="{6C3C8BC8-F283-45AE-878A-BAB7291924A1}"/>
                                   <w:text/>
                                 </w:sdtPr>
+                                <w:sdtEndPr/>
                                 <w:sdtContent>
                                   <w:p>
                                     <w:pPr>
@@ -1448,7 +1451,7 @@
                               </w:rPr>
                               <w:alias w:val="Title"/>
                               <w:tag w:val=""/>
-                              <w:id w:val="846372117"/>
+                              <w:id w:val="-1041357159"/>
                               <w:dataBinding w:prefixMappings="xmlns:ns0='http://purl.org/dc/elements/1.1/' xmlns:ns1='http://schemas.openxmlformats.org/package/2006/metadata/core-properties' " w:xpath="/ns1:coreProperties[1]/ns0:title[1]" w:storeItemID="{6C3C8BC8-F283-45AE-878A-BAB7291924A1}"/>
                               <w:text/>
                             </w:sdtPr>
@@ -1476,7 +1479,7 @@
                             </w:rPr>
                             <w:alias w:val="Subtitle"/>
                             <w:tag w:val=""/>
-                            <w:id w:val="-1948998478"/>
+                            <w:id w:val="28543381"/>
                             <w:dataBinding w:prefixMappings="xmlns:ns0='http://purl.org/dc/elements/1.1/' xmlns:ns1='http://schemas.openxmlformats.org/package/2006/metadata/core-properties' " w:xpath="/ns1:coreProperties[1]/ns0:subject[1]" w:storeItemID="{6C3C8BC8-F283-45AE-878A-BAB7291924A1}"/>
                             <w:text/>
                           </w:sdtPr>
@@ -1536,7 +1539,7 @@
                             </w:rPr>
                             <w:alias w:val="Author"/>
                             <w:tag w:val=""/>
-                            <w:id w:val="-1451079201"/>
+                            <w:id w:val="-2129227048"/>
                             <w:dataBinding w:prefixMappings="xmlns:ns0='http://purl.org/dc/elements/1.1/' xmlns:ns1='http://schemas.openxmlformats.org/package/2006/metadata/core-properties' " w:xpath="/ns1:coreProperties[1]/ns0:creator[1]" w:storeItemID="{6C3C8BC8-F283-45AE-878A-BAB7291924A1}"/>
                             <w:text/>
                           </w:sdtPr>
@@ -1592,56 +1595,29 @@
           <w:b w:val="0"/>
           <w:bCs w:val="0"/>
           <w:color w:val="auto"/>
-          <w:sz w:val="32"/>
-          <w:szCs w:val="32"/>
+          <w:sz w:val="24"/>
+          <w:szCs w:val="24"/>
           <w:lang w:eastAsia="en-US"/>
         </w:rPr>
-        <w:id w:val="2093968531"/>
+        <w:id w:val="1947268355"/>
         <w:docPartObj>
           <w:docPartGallery w:val="Table of Contents"/>
           <w:docPartUnique/>
         </w:docPartObj>
       </w:sdtPr>
-      <w:sdtEndPr>
-        <w:rPr>
-          <w:noProof/>
-          <w:sz w:val="24"/>
-          <w:szCs w:val="24"/>
-        </w:rPr>
-      </w:sdtEndPr>
+      <w:sdtEndPr/>
       <w:sdtContent>
         <w:p>
           <w:pPr>
             <w:pStyle w:val="Overskriftforinnholdsfortegnelse"/>
-            <w:rPr>
-              <w:sz w:val="32"/>
-              <w:szCs w:val="32"/>
-            </w:rPr>
           </w:pPr>
           <w:r>
-            <w:rPr>
-              <w:sz w:val="32"/>
-              <w:szCs w:val="32"/>
-            </w:rPr>
-            <w:t>Innholdsfortegnelse</w:t>
+            <w:t>Innhold</w:t>
           </w:r>
         </w:p>
         <w:p>
           <w:pPr>
-            <w:rPr>
-              <w:lang w:eastAsia="nb-NO"/>
-            </w:rPr>
-          </w:pPr>
-        </w:p>
-        <w:p>
-          <w:pPr>
             <w:pStyle w:val="INNH1"/>
-            <w:tabs>
-              <w:tab w:val="right" w:leader="dot" w:pos="8777"/>
-            </w:tabs>
-            <w:rPr>
-              <w:noProof/>
-            </w:rPr>
           </w:pPr>
           <w:r>
             <w:fldChar w:fldCharType="begin"/>
@@ -1652,60 +1628,51 @@
           <w:r>
             <w:fldChar w:fldCharType="separate"/>
           </w:r>
-          <w:hyperlink w:anchor="_Toc383099113" w:history="1">
+          <w:hyperlink w:anchor="_Toc383101676" w:history="1">
             <w:r>
               <w:rPr>
                 <w:rStyle w:val="Hyperkobling"/>
-                <w:rFonts w:ascii="Times New Roman" w:hAnsi="Times New Roman" w:cs="Times New Roman"/>
-                <w:b/>
-                <w:noProof/>
+                <w:rFonts w:cs="Times New Roman"/>
               </w:rPr>
               <w:t>FORSIDE FOR INNLEVERING</w:t>
             </w:r>
             <w:r>
               <w:rPr>
-                <w:noProof/>
                 <w:webHidden/>
               </w:rPr>
               <w:tab/>
             </w:r>
             <w:r>
               <w:rPr>
-                <w:noProof/>
                 <w:webHidden/>
               </w:rPr>
               <w:fldChar w:fldCharType="begin"/>
             </w:r>
             <w:r>
               <w:rPr>
-                <w:noProof/>
                 <w:webHidden/>
               </w:rPr>
-              <w:instrText xml:space="preserve"> PAGEREF _Toc383099113 \h </w:instrText>
-            </w:r>
-            <w:r>
-              <w:rPr>
-                <w:noProof/>
+              <w:instrText xml:space="preserve"> PAGEREF _Toc383101676 \h </w:instrText>
+            </w:r>
+            <w:r>
+              <w:rPr>
                 <w:webHidden/>
               </w:rPr>
             </w:r>
             <w:r>
               <w:rPr>
-                <w:noProof/>
                 <w:webHidden/>
               </w:rPr>
               <w:fldChar w:fldCharType="separate"/>
             </w:r>
             <w:r>
               <w:rPr>
-                <w:noProof/>
                 <w:webHidden/>
               </w:rPr>
               <w:t>0</w:t>
             </w:r>
             <w:r>
               <w:rPr>
-                <w:noProof/>
                 <w:webHidden/>
               </w:rPr>
               <w:fldChar w:fldCharType="end"/>
@@ -1715,66 +1682,52 @@
         <w:p>
           <w:pPr>
             <w:pStyle w:val="INNH1"/>
-            <w:tabs>
-              <w:tab w:val="right" w:leader="dot" w:pos="8777"/>
-            </w:tabs>
-            <w:rPr>
-              <w:noProof/>
-            </w:rPr>
           </w:pPr>
-          <w:hyperlink w:anchor="_Toc383099114" w:history="1">
+          <w:hyperlink w:anchor="_Toc383101677" w:history="1">
             <w:r>
               <w:rPr>
                 <w:rStyle w:val="Hyperkobling"/>
-                <w:rFonts w:ascii="Times New Roman" w:hAnsi="Times New Roman"/>
-                <w:noProof/>
+                <w:b w:val="0"/>
               </w:rPr>
               <w:t>Innledning</w:t>
             </w:r>
             <w:r>
               <w:rPr>
-                <w:noProof/>
                 <w:webHidden/>
               </w:rPr>
               <w:tab/>
             </w:r>
             <w:r>
               <w:rPr>
-                <w:noProof/>
                 <w:webHidden/>
               </w:rPr>
               <w:fldChar w:fldCharType="begin"/>
             </w:r>
             <w:r>
               <w:rPr>
-                <w:noProof/>
                 <w:webHidden/>
               </w:rPr>
-              <w:instrText xml:space="preserve"> PAGEREF _Toc383099114 \h </w:instrText>
-            </w:r>
-            <w:r>
-              <w:rPr>
-                <w:noProof/>
+              <w:instrText xml:space="preserve"> PAGEREF _Toc383101677 \h </w:instrText>
+            </w:r>
+            <w:r>
+              <w:rPr>
                 <w:webHidden/>
               </w:rPr>
             </w:r>
             <w:r>
               <w:rPr>
-                <w:noProof/>
                 <w:webHidden/>
               </w:rPr>
               <w:fldChar w:fldCharType="separate"/>
             </w:r>
             <w:r>
               <w:rPr>
-                <w:noProof/>
                 <w:webHidden/>
               </w:rPr>
-              <w:t>3</w:t>
-            </w:r>
-            <w:r>
-              <w:rPr>
-                <w:noProof/>
+              <w:t>2</w:t>
+            </w:r>
+            <w:r>
+              <w:rPr>
                 <w:webHidden/>
               </w:rPr>
               <w:fldChar w:fldCharType="end"/>
@@ -1784,66 +1737,51 @@
         <w:p>
           <w:pPr>
             <w:pStyle w:val="INNH1"/>
-            <w:tabs>
-              <w:tab w:val="right" w:leader="dot" w:pos="8777"/>
-            </w:tabs>
-            <w:rPr>
-              <w:noProof/>
-            </w:rPr>
           </w:pPr>
-          <w:hyperlink w:anchor="_Toc383099115" w:history="1">
+          <w:hyperlink w:anchor="_Toc383101678" w:history="1">
             <w:r>
               <w:rPr>
                 <w:rStyle w:val="Hyperkobling"/>
-                <w:rFonts w:ascii="Times New Roman" w:hAnsi="Times New Roman"/>
-                <w:noProof/>
               </w:rPr>
               <w:t>Visjonering</w:t>
             </w:r>
             <w:r>
               <w:rPr>
-                <w:noProof/>
                 <w:webHidden/>
               </w:rPr>
               <w:tab/>
             </w:r>
             <w:r>
               <w:rPr>
-                <w:noProof/>
                 <w:webHidden/>
               </w:rPr>
               <w:fldChar w:fldCharType="begin"/>
             </w:r>
             <w:r>
               <w:rPr>
-                <w:noProof/>
                 <w:webHidden/>
               </w:rPr>
-              <w:instrText xml:space="preserve"> PAGEREF _Toc383099115 \h </w:instrText>
-            </w:r>
-            <w:r>
-              <w:rPr>
-                <w:noProof/>
+              <w:instrText xml:space="preserve"> PAGEREF _Toc383101678 \h </w:instrText>
+            </w:r>
+            <w:r>
+              <w:rPr>
                 <w:webHidden/>
               </w:rPr>
             </w:r>
             <w:r>
               <w:rPr>
-                <w:noProof/>
                 <w:webHidden/>
               </w:rPr>
               <w:fldChar w:fldCharType="separate"/>
             </w:r>
             <w:r>
               <w:rPr>
-                <w:noProof/>
                 <w:webHidden/>
               </w:rPr>
               <w:t>4</w:t>
             </w:r>
             <w:r>
               <w:rPr>
-                <w:noProof/>
                 <w:webHidden/>
               </w:rPr>
               <w:fldChar w:fldCharType="end"/>
@@ -1853,66 +1791,51 @@
         <w:p>
           <w:pPr>
             <w:pStyle w:val="INNH1"/>
-            <w:tabs>
-              <w:tab w:val="right" w:leader="dot" w:pos="8777"/>
-            </w:tabs>
-            <w:rPr>
-              <w:noProof/>
-            </w:rPr>
           </w:pPr>
-          <w:hyperlink w:anchor="_Toc383099116" w:history="1">
+          <w:hyperlink w:anchor="_Toc383101679" w:history="1">
             <w:r>
               <w:rPr>
                 <w:rStyle w:val="Hyperkobling"/>
-                <w:rFonts w:ascii="Times New Roman" w:hAnsi="Times New Roman"/>
-                <w:noProof/>
               </w:rPr>
               <w:t>Planlegging</w:t>
             </w:r>
             <w:r>
               <w:rPr>
-                <w:noProof/>
                 <w:webHidden/>
               </w:rPr>
               <w:tab/>
             </w:r>
             <w:r>
               <w:rPr>
-                <w:noProof/>
                 <w:webHidden/>
               </w:rPr>
               <w:fldChar w:fldCharType="begin"/>
             </w:r>
             <w:r>
               <w:rPr>
-                <w:noProof/>
                 <w:webHidden/>
               </w:rPr>
-              <w:instrText xml:space="preserve"> PAGEREF _Toc383099116 \h </w:instrText>
-            </w:r>
-            <w:r>
-              <w:rPr>
-                <w:noProof/>
+              <w:instrText xml:space="preserve"> PAGEREF _Toc383101679 \h </w:instrText>
+            </w:r>
+            <w:r>
+              <w:rPr>
                 <w:webHidden/>
               </w:rPr>
             </w:r>
             <w:r>
               <w:rPr>
-                <w:noProof/>
                 <w:webHidden/>
               </w:rPr>
               <w:fldChar w:fldCharType="separate"/>
             </w:r>
             <w:r>
               <w:rPr>
-                <w:noProof/>
                 <w:webHidden/>
               </w:rPr>
               <w:t>5</w:t>
             </w:r>
             <w:r>
               <w:rPr>
-                <w:noProof/>
                 <w:webHidden/>
               </w:rPr>
               <w:fldChar w:fldCharType="end"/>
@@ -1922,68 +1845,51 @@
         <w:p>
           <w:pPr>
             <w:pStyle w:val="INNH2"/>
-            <w:tabs>
-              <w:tab w:val="right" w:leader="dot" w:pos="8777"/>
-            </w:tabs>
-            <w:rPr>
-              <w:noProof/>
-            </w:rPr>
           </w:pPr>
-          <w:hyperlink w:anchor="_Toc383099117" w:history="1">
+          <w:hyperlink w:anchor="_Toc383101680" w:history="1">
             <w:r>
               <w:rPr>
                 <w:rStyle w:val="Hyperkobling"/>
-                <w:rFonts w:ascii="Times New Roman" w:hAnsi="Times New Roman"/>
-                <w:b/>
-                <w:i/>
-                <w:noProof/>
               </w:rPr>
               <w:t>Konseptuelt design</w:t>
             </w:r>
             <w:r>
               <w:rPr>
-                <w:noProof/>
                 <w:webHidden/>
               </w:rPr>
               <w:tab/>
             </w:r>
             <w:r>
               <w:rPr>
-                <w:noProof/>
                 <w:webHidden/>
               </w:rPr>
               <w:fldChar w:fldCharType="begin"/>
             </w:r>
             <w:r>
               <w:rPr>
-                <w:noProof/>
                 <w:webHidden/>
               </w:rPr>
-              <w:instrText xml:space="preserve"> PAGEREF _Toc383099117 \h </w:instrText>
-            </w:r>
-            <w:r>
-              <w:rPr>
-                <w:noProof/>
+              <w:instrText xml:space="preserve"> PAGEREF _Toc383101680 \h </w:instrText>
+            </w:r>
+            <w:r>
+              <w:rPr>
                 <w:webHidden/>
               </w:rPr>
             </w:r>
             <w:r>
               <w:rPr>
-                <w:noProof/>
                 <w:webHidden/>
               </w:rPr>
               <w:fldChar w:fldCharType="separate"/>
             </w:r>
             <w:r>
               <w:rPr>
-                <w:noProof/>
                 <w:webHidden/>
               </w:rPr>
               <w:t>5</w:t>
             </w:r>
             <w:r>
               <w:rPr>
-                <w:noProof/>
                 <w:webHidden/>
               </w:rPr>
               <w:fldChar w:fldCharType="end"/>
@@ -1993,67 +1899,51 @@
         <w:p>
           <w:pPr>
             <w:pStyle w:val="INNH3"/>
-            <w:tabs>
-              <w:tab w:val="right" w:leader="dot" w:pos="8777"/>
-            </w:tabs>
-            <w:rPr>
-              <w:noProof/>
-            </w:rPr>
           </w:pPr>
-          <w:hyperlink w:anchor="_Toc383099118" w:history="1">
+          <w:hyperlink w:anchor="_Toc383101681" w:history="1">
             <w:r>
               <w:rPr>
                 <w:rStyle w:val="Hyperkobling"/>
-                <w:rFonts w:ascii="Times New Roman" w:hAnsi="Times New Roman"/>
-                <w:b/>
-                <w:noProof/>
               </w:rPr>
               <w:t>Use cases iterasjon 1</w:t>
             </w:r>
             <w:r>
               <w:rPr>
-                <w:noProof/>
                 <w:webHidden/>
               </w:rPr>
               <w:tab/>
             </w:r>
             <w:r>
               <w:rPr>
-                <w:noProof/>
                 <w:webHidden/>
               </w:rPr>
               <w:fldChar w:fldCharType="begin"/>
             </w:r>
             <w:r>
               <w:rPr>
-                <w:noProof/>
                 <w:webHidden/>
               </w:rPr>
-              <w:instrText xml:space="preserve"> PAGEREF _Toc383099118 \h </w:instrText>
-            </w:r>
-            <w:r>
-              <w:rPr>
-                <w:noProof/>
+              <w:instrText xml:space="preserve"> PAGEREF _Toc383101681 \h </w:instrText>
+            </w:r>
+            <w:r>
+              <w:rPr>
                 <w:webHidden/>
               </w:rPr>
             </w:r>
             <w:r>
               <w:rPr>
-                <w:noProof/>
                 <w:webHidden/>
               </w:rPr>
               <w:fldChar w:fldCharType="separate"/>
             </w:r>
             <w:r>
               <w:rPr>
-                <w:noProof/>
                 <w:webHidden/>
               </w:rPr>
               <w:t>5</w:t>
             </w:r>
             <w:r>
               <w:rPr>
-                <w:noProof/>
                 <w:webHidden/>
               </w:rPr>
               <w:fldChar w:fldCharType="end"/>
@@ -2063,67 +1953,51 @@
         <w:p>
           <w:pPr>
             <w:pStyle w:val="INNH3"/>
-            <w:tabs>
-              <w:tab w:val="right" w:leader="dot" w:pos="8777"/>
-            </w:tabs>
-            <w:rPr>
-              <w:noProof/>
-            </w:rPr>
           </w:pPr>
-          <w:hyperlink w:anchor="_Toc383099119" w:history="1">
+          <w:hyperlink w:anchor="_Toc383101682" w:history="1">
             <w:r>
               <w:rPr>
                 <w:rStyle w:val="Hyperkobling"/>
-                <w:rFonts w:ascii="Times New Roman" w:hAnsi="Times New Roman"/>
-                <w:b/>
-                <w:noProof/>
               </w:rPr>
               <w:t>Use cases iterasjon 2</w:t>
             </w:r>
             <w:r>
               <w:rPr>
-                <w:noProof/>
                 <w:webHidden/>
               </w:rPr>
               <w:tab/>
             </w:r>
             <w:r>
               <w:rPr>
-                <w:noProof/>
                 <w:webHidden/>
               </w:rPr>
               <w:fldChar w:fldCharType="begin"/>
             </w:r>
             <w:r>
               <w:rPr>
-                <w:noProof/>
                 <w:webHidden/>
               </w:rPr>
-              <w:instrText xml:space="preserve"> PAGEREF _Toc383099119 \h </w:instrText>
-            </w:r>
-            <w:r>
-              <w:rPr>
-                <w:noProof/>
+              <w:instrText xml:space="preserve"> PAGEREF _Toc383101682 \h </w:instrText>
+            </w:r>
+            <w:r>
+              <w:rPr>
                 <w:webHidden/>
               </w:rPr>
             </w:r>
             <w:r>
               <w:rPr>
-                <w:noProof/>
                 <w:webHidden/>
               </w:rPr>
               <w:fldChar w:fldCharType="separate"/>
             </w:r>
             <w:r>
               <w:rPr>
-                <w:noProof/>
                 <w:webHidden/>
               </w:rPr>
               <w:t>7</w:t>
             </w:r>
             <w:r>
               <w:rPr>
-                <w:noProof/>
                 <w:webHidden/>
               </w:rPr>
               <w:fldChar w:fldCharType="end"/>
@@ -2133,68 +2007,51 @@
         <w:p>
           <w:pPr>
             <w:pStyle w:val="INNH2"/>
-            <w:tabs>
-              <w:tab w:val="right" w:leader="dot" w:pos="8777"/>
-            </w:tabs>
-            <w:rPr>
-              <w:noProof/>
-            </w:rPr>
           </w:pPr>
-          <w:hyperlink w:anchor="_Toc383099120" w:history="1">
+          <w:hyperlink w:anchor="_Toc383101683" w:history="1">
             <w:r>
               <w:rPr>
                 <w:rStyle w:val="Hyperkobling"/>
-                <w:rFonts w:ascii="Times New Roman" w:hAnsi="Times New Roman"/>
-                <w:b/>
-                <w:i/>
-                <w:noProof/>
               </w:rPr>
               <w:t>Logisk design</w:t>
             </w:r>
             <w:r>
               <w:rPr>
-                <w:noProof/>
                 <w:webHidden/>
               </w:rPr>
               <w:tab/>
             </w:r>
             <w:r>
               <w:rPr>
-                <w:noProof/>
                 <w:webHidden/>
               </w:rPr>
               <w:fldChar w:fldCharType="begin"/>
             </w:r>
             <w:r>
               <w:rPr>
-                <w:noProof/>
                 <w:webHidden/>
               </w:rPr>
-              <w:instrText xml:space="preserve"> PAGEREF _Toc383099120 \h </w:instrText>
-            </w:r>
-            <w:r>
-              <w:rPr>
-                <w:noProof/>
+              <w:instrText xml:space="preserve"> PAGEREF _Toc383101683 \h </w:instrText>
+            </w:r>
+            <w:r>
+              <w:rPr>
                 <w:webHidden/>
               </w:rPr>
             </w:r>
             <w:r>
               <w:rPr>
-                <w:noProof/>
                 <w:webHidden/>
               </w:rPr>
               <w:fldChar w:fldCharType="separate"/>
             </w:r>
             <w:r>
               <w:rPr>
-                <w:noProof/>
                 <w:webHidden/>
               </w:rPr>
               <w:t>8</w:t>
             </w:r>
             <w:r>
               <w:rPr>
-                <w:noProof/>
                 <w:webHidden/>
               </w:rPr>
               <w:fldChar w:fldCharType="end"/>
@@ -2204,67 +2061,51 @@
         <w:p>
           <w:pPr>
             <w:pStyle w:val="INNH3"/>
-            <w:tabs>
-              <w:tab w:val="right" w:leader="dot" w:pos="8777"/>
-            </w:tabs>
-            <w:rPr>
-              <w:noProof/>
-            </w:rPr>
           </w:pPr>
-          <w:hyperlink w:anchor="_Toc383099121" w:history="1">
+          <w:hyperlink w:anchor="_Toc383101684" w:history="1">
             <w:r>
               <w:rPr>
                 <w:rStyle w:val="Hyperkobling"/>
-                <w:rFonts w:ascii="Times New Roman" w:hAnsi="Times New Roman"/>
-                <w:b/>
-                <w:noProof/>
               </w:rPr>
               <w:t>Iterasjon 1</w:t>
             </w:r>
             <w:r>
               <w:rPr>
-                <w:noProof/>
                 <w:webHidden/>
               </w:rPr>
               <w:tab/>
             </w:r>
             <w:r>
               <w:rPr>
-                <w:noProof/>
                 <w:webHidden/>
               </w:rPr>
               <w:fldChar w:fldCharType="begin"/>
             </w:r>
             <w:r>
               <w:rPr>
-                <w:noProof/>
                 <w:webHidden/>
               </w:rPr>
-              <w:instrText xml:space="preserve"> PAGEREF _Toc383099121 \h </w:instrText>
-            </w:r>
-            <w:r>
-              <w:rPr>
-                <w:noProof/>
+              <w:instrText xml:space="preserve"> PAGEREF _Toc383101684 \h </w:instrText>
+            </w:r>
+            <w:r>
+              <w:rPr>
                 <w:webHidden/>
               </w:rPr>
             </w:r>
             <w:r>
               <w:rPr>
-                <w:noProof/>
                 <w:webHidden/>
               </w:rPr>
               <w:fldChar w:fldCharType="separate"/>
             </w:r>
             <w:r>
               <w:rPr>
-                <w:noProof/>
                 <w:webHidden/>
               </w:rPr>
               <w:t>8</w:t>
             </w:r>
             <w:r>
               <w:rPr>
-                <w:noProof/>
                 <w:webHidden/>
               </w:rPr>
               <w:fldChar w:fldCharType="end"/>
@@ -2274,67 +2115,51 @@
         <w:p>
           <w:pPr>
             <w:pStyle w:val="INNH3"/>
-            <w:tabs>
-              <w:tab w:val="right" w:leader="dot" w:pos="8777"/>
-            </w:tabs>
-            <w:rPr>
-              <w:noProof/>
-            </w:rPr>
           </w:pPr>
-          <w:hyperlink w:anchor="_Toc383099122" w:history="1">
+          <w:hyperlink w:anchor="_Toc383101685" w:history="1">
             <w:r>
               <w:rPr>
                 <w:rStyle w:val="Hyperkobling"/>
-                <w:rFonts w:ascii="Times New Roman" w:hAnsi="Times New Roman"/>
-                <w:b/>
-                <w:noProof/>
               </w:rPr>
               <w:t>Iterasjon 2</w:t>
             </w:r>
             <w:r>
               <w:rPr>
-                <w:noProof/>
                 <w:webHidden/>
               </w:rPr>
               <w:tab/>
             </w:r>
             <w:r>
               <w:rPr>
-                <w:noProof/>
                 <w:webHidden/>
               </w:rPr>
               <w:fldChar w:fldCharType="begin"/>
             </w:r>
             <w:r>
               <w:rPr>
-                <w:noProof/>
                 <w:webHidden/>
               </w:rPr>
-              <w:instrText xml:space="preserve"> PAGEREF _Toc383099122 \h </w:instrText>
-            </w:r>
-            <w:r>
-              <w:rPr>
-                <w:noProof/>
+              <w:instrText xml:space="preserve"> PAGEREF _Toc383101685 \h </w:instrText>
+            </w:r>
+            <w:r>
+              <w:rPr>
                 <w:webHidden/>
               </w:rPr>
             </w:r>
             <w:r>
               <w:rPr>
-                <w:noProof/>
                 <w:webHidden/>
               </w:rPr>
               <w:fldChar w:fldCharType="separate"/>
             </w:r>
             <w:r>
               <w:rPr>
-                <w:noProof/>
                 <w:webHidden/>
               </w:rPr>
               <w:t>9</w:t>
             </w:r>
             <w:r>
               <w:rPr>
-                <w:noProof/>
                 <w:webHidden/>
               </w:rPr>
               <w:fldChar w:fldCharType="end"/>
@@ -2344,68 +2169,51 @@
         <w:p>
           <w:pPr>
             <w:pStyle w:val="INNH2"/>
-            <w:tabs>
-              <w:tab w:val="right" w:leader="dot" w:pos="8777"/>
-            </w:tabs>
-            <w:rPr>
-              <w:noProof/>
-            </w:rPr>
           </w:pPr>
-          <w:hyperlink w:anchor="_Toc383099123" w:history="1">
+          <w:hyperlink w:anchor="_Toc383101686" w:history="1">
             <w:r>
               <w:rPr>
                 <w:rStyle w:val="Hyperkobling"/>
-                <w:rFonts w:ascii="Times New Roman" w:hAnsi="Times New Roman"/>
-                <w:b/>
-                <w:i/>
-                <w:noProof/>
               </w:rPr>
               <w:t>Fysisk design</w:t>
             </w:r>
             <w:r>
               <w:rPr>
-                <w:noProof/>
                 <w:webHidden/>
               </w:rPr>
               <w:tab/>
             </w:r>
             <w:r>
               <w:rPr>
-                <w:noProof/>
                 <w:webHidden/>
               </w:rPr>
               <w:fldChar w:fldCharType="begin"/>
             </w:r>
             <w:r>
               <w:rPr>
-                <w:noProof/>
                 <w:webHidden/>
               </w:rPr>
-              <w:instrText xml:space="preserve"> PAGEREF _Toc383099123 \h </w:instrText>
-            </w:r>
-            <w:r>
-              <w:rPr>
-                <w:noProof/>
+              <w:instrText xml:space="preserve"> PAGEREF _Toc383101686 \h </w:instrText>
+            </w:r>
+            <w:r>
+              <w:rPr>
                 <w:webHidden/>
               </w:rPr>
             </w:r>
             <w:r>
               <w:rPr>
-                <w:noProof/>
                 <w:webHidden/>
               </w:rPr>
               <w:fldChar w:fldCharType="separate"/>
             </w:r>
             <w:r>
               <w:rPr>
-                <w:noProof/>
                 <w:webHidden/>
               </w:rPr>
               <w:t>9</w:t>
             </w:r>
             <w:r>
               <w:rPr>
-                <w:noProof/>
                 <w:webHidden/>
               </w:rPr>
               <w:fldChar w:fldCharType="end"/>
@@ -2415,67 +2223,51 @@
         <w:p>
           <w:pPr>
             <w:pStyle w:val="INNH3"/>
-            <w:tabs>
-              <w:tab w:val="right" w:leader="dot" w:pos="8777"/>
-            </w:tabs>
-            <w:rPr>
-              <w:noProof/>
-            </w:rPr>
           </w:pPr>
-          <w:hyperlink w:anchor="_Toc383099124" w:history="1">
+          <w:hyperlink w:anchor="_Toc383101687" w:history="1">
             <w:r>
               <w:rPr>
                 <w:rStyle w:val="Hyperkobling"/>
-                <w:rFonts w:ascii="Times New Roman" w:hAnsi="Times New Roman"/>
-                <w:b/>
-                <w:noProof/>
               </w:rPr>
               <w:t>Iterasjon 1</w:t>
             </w:r>
             <w:r>
               <w:rPr>
-                <w:noProof/>
                 <w:webHidden/>
               </w:rPr>
               <w:tab/>
             </w:r>
             <w:r>
               <w:rPr>
-                <w:noProof/>
                 <w:webHidden/>
               </w:rPr>
               <w:fldChar w:fldCharType="begin"/>
             </w:r>
             <w:r>
               <w:rPr>
-                <w:noProof/>
                 <w:webHidden/>
               </w:rPr>
-              <w:instrText xml:space="preserve"> PAGEREF _Toc383099124 \h </w:instrText>
-            </w:r>
-            <w:r>
-              <w:rPr>
-                <w:noProof/>
+              <w:instrText xml:space="preserve"> PAGEREF _Toc383101687 \h </w:instrText>
+            </w:r>
+            <w:r>
+              <w:rPr>
                 <w:webHidden/>
               </w:rPr>
             </w:r>
             <w:r>
               <w:rPr>
-                <w:noProof/>
                 <w:webHidden/>
               </w:rPr>
               <w:fldChar w:fldCharType="separate"/>
             </w:r>
             <w:r>
               <w:rPr>
-                <w:noProof/>
                 <w:webHidden/>
               </w:rPr>
               <w:t>9</w:t>
             </w:r>
             <w:r>
               <w:rPr>
-                <w:noProof/>
                 <w:webHidden/>
               </w:rPr>
               <w:fldChar w:fldCharType="end"/>
@@ -2485,67 +2277,51 @@
         <w:p>
           <w:pPr>
             <w:pStyle w:val="INNH3"/>
-            <w:tabs>
-              <w:tab w:val="right" w:leader="dot" w:pos="8777"/>
-            </w:tabs>
-            <w:rPr>
-              <w:noProof/>
-            </w:rPr>
           </w:pPr>
-          <w:hyperlink w:anchor="_Toc383099125" w:history="1">
+          <w:hyperlink w:anchor="_Toc383101688" w:history="1">
             <w:r>
               <w:rPr>
                 <w:rStyle w:val="Hyperkobling"/>
-                <w:rFonts w:ascii="Times New Roman" w:hAnsi="Times New Roman"/>
-                <w:b/>
-                <w:noProof/>
               </w:rPr>
               <w:t>Iterasjon 2</w:t>
             </w:r>
             <w:r>
               <w:rPr>
-                <w:noProof/>
                 <w:webHidden/>
               </w:rPr>
               <w:tab/>
             </w:r>
             <w:r>
               <w:rPr>
-                <w:noProof/>
                 <w:webHidden/>
               </w:rPr>
               <w:fldChar w:fldCharType="begin"/>
             </w:r>
             <w:r>
               <w:rPr>
-                <w:noProof/>
                 <w:webHidden/>
               </w:rPr>
-              <w:instrText xml:space="preserve"> PAGEREF _Toc383099125 \h </w:instrText>
-            </w:r>
-            <w:r>
-              <w:rPr>
-                <w:noProof/>
+              <w:instrText xml:space="preserve"> PAGEREF _Toc383101688 \h </w:instrText>
+            </w:r>
+            <w:r>
+              <w:rPr>
                 <w:webHidden/>
               </w:rPr>
             </w:r>
             <w:r>
               <w:rPr>
-                <w:noProof/>
                 <w:webHidden/>
               </w:rPr>
               <w:fldChar w:fldCharType="separate"/>
             </w:r>
             <w:r>
               <w:rPr>
-                <w:noProof/>
                 <w:webHidden/>
               </w:rPr>
               <w:t>9</w:t>
             </w:r>
             <w:r>
               <w:rPr>
-                <w:noProof/>
                 <w:webHidden/>
               </w:rPr>
               <w:fldChar w:fldCharType="end"/>
@@ -2555,66 +2331,51 @@
         <w:p>
           <w:pPr>
             <w:pStyle w:val="INNH1"/>
-            <w:tabs>
-              <w:tab w:val="right" w:leader="dot" w:pos="8777"/>
-            </w:tabs>
-            <w:rPr>
-              <w:noProof/>
-            </w:rPr>
           </w:pPr>
-          <w:hyperlink w:anchor="_Toc383099126" w:history="1">
+          <w:hyperlink w:anchor="_Toc383101689" w:history="1">
             <w:r>
               <w:rPr>
                 <w:rStyle w:val="Hyperkobling"/>
-                <w:rFonts w:ascii="Times New Roman" w:hAnsi="Times New Roman"/>
-                <w:noProof/>
               </w:rPr>
               <w:t>Utvikling</w:t>
             </w:r>
             <w:r>
               <w:rPr>
-                <w:noProof/>
                 <w:webHidden/>
               </w:rPr>
               <w:tab/>
             </w:r>
             <w:r>
               <w:rPr>
-                <w:noProof/>
                 <w:webHidden/>
               </w:rPr>
               <w:fldChar w:fldCharType="begin"/>
             </w:r>
             <w:r>
               <w:rPr>
-                <w:noProof/>
                 <w:webHidden/>
               </w:rPr>
-              <w:instrText xml:space="preserve"> PAGEREF _Toc383099126 \h </w:instrText>
-            </w:r>
-            <w:r>
-              <w:rPr>
-                <w:noProof/>
+              <w:instrText xml:space="preserve"> PAGEREF _Toc383101689 \h </w:instrText>
+            </w:r>
+            <w:r>
+              <w:rPr>
                 <w:webHidden/>
               </w:rPr>
             </w:r>
             <w:r>
               <w:rPr>
-                <w:noProof/>
                 <w:webHidden/>
               </w:rPr>
               <w:fldChar w:fldCharType="separate"/>
             </w:r>
             <w:r>
               <w:rPr>
-                <w:noProof/>
                 <w:webHidden/>
               </w:rPr>
               <w:t>10</w:t>
             </w:r>
             <w:r>
               <w:rPr>
-                <w:noProof/>
                 <w:webHidden/>
               </w:rPr>
               <w:fldChar w:fldCharType="end"/>
@@ -2624,68 +2385,51 @@
         <w:p>
           <w:pPr>
             <w:pStyle w:val="INNH2"/>
-            <w:tabs>
-              <w:tab w:val="right" w:leader="dot" w:pos="8777"/>
-            </w:tabs>
-            <w:rPr>
-              <w:noProof/>
-            </w:rPr>
           </w:pPr>
-          <w:hyperlink w:anchor="_Toc383099127" w:history="1">
+          <w:hyperlink w:anchor="_Toc383101690" w:history="1">
             <w:r>
               <w:rPr>
                 <w:rStyle w:val="Hyperkobling"/>
-                <w:rFonts w:ascii="Times New Roman" w:hAnsi="Times New Roman"/>
-                <w:b/>
-                <w:i/>
-                <w:noProof/>
               </w:rPr>
               <w:t>Utviklingsmiljø</w:t>
             </w:r>
             <w:r>
               <w:rPr>
-                <w:noProof/>
                 <w:webHidden/>
               </w:rPr>
               <w:tab/>
             </w:r>
             <w:r>
               <w:rPr>
-                <w:noProof/>
                 <w:webHidden/>
               </w:rPr>
               <w:fldChar w:fldCharType="begin"/>
             </w:r>
             <w:r>
               <w:rPr>
-                <w:noProof/>
                 <w:webHidden/>
               </w:rPr>
-              <w:instrText xml:space="preserve"> PAGEREF _Toc383099127 \h </w:instrText>
-            </w:r>
-            <w:r>
-              <w:rPr>
-                <w:noProof/>
+              <w:instrText xml:space="preserve"> PAGEREF _Toc383101690 \h </w:instrText>
+            </w:r>
+            <w:r>
+              <w:rPr>
                 <w:webHidden/>
               </w:rPr>
             </w:r>
             <w:r>
               <w:rPr>
-                <w:noProof/>
                 <w:webHidden/>
               </w:rPr>
               <w:fldChar w:fldCharType="separate"/>
             </w:r>
             <w:r>
               <w:rPr>
-                <w:noProof/>
                 <w:webHidden/>
               </w:rPr>
               <w:t>10</w:t>
             </w:r>
             <w:r>
               <w:rPr>
-                <w:noProof/>
                 <w:webHidden/>
               </w:rPr>
               <w:fldChar w:fldCharType="end"/>
@@ -2695,68 +2439,51 @@
         <w:p>
           <w:pPr>
             <w:pStyle w:val="INNH2"/>
-            <w:tabs>
-              <w:tab w:val="right" w:leader="dot" w:pos="8777"/>
-            </w:tabs>
-            <w:rPr>
-              <w:noProof/>
-            </w:rPr>
           </w:pPr>
-          <w:hyperlink w:anchor="_Toc383099128" w:history="1">
+          <w:hyperlink w:anchor="_Toc383101691" w:history="1">
             <w:r>
               <w:rPr>
                 <w:rStyle w:val="Hyperkobling"/>
-                <w:rFonts w:ascii="Times New Roman" w:hAnsi="Times New Roman"/>
-                <w:b/>
-                <w:i/>
-                <w:noProof/>
               </w:rPr>
               <w:t>Usability(oppdatert for iterasjon 2)</w:t>
             </w:r>
             <w:r>
               <w:rPr>
-                <w:noProof/>
                 <w:webHidden/>
               </w:rPr>
               <w:tab/>
             </w:r>
             <w:r>
               <w:rPr>
-                <w:noProof/>
                 <w:webHidden/>
               </w:rPr>
               <w:fldChar w:fldCharType="begin"/>
             </w:r>
             <w:r>
               <w:rPr>
-                <w:noProof/>
                 <w:webHidden/>
               </w:rPr>
-              <w:instrText xml:space="preserve"> PAGEREF _Toc383099128 \h </w:instrText>
-            </w:r>
-            <w:r>
-              <w:rPr>
-                <w:noProof/>
+              <w:instrText xml:space="preserve"> PAGEREF _Toc383101691 \h </w:instrText>
+            </w:r>
+            <w:r>
+              <w:rPr>
                 <w:webHidden/>
               </w:rPr>
             </w:r>
             <w:r>
               <w:rPr>
-                <w:noProof/>
                 <w:webHidden/>
               </w:rPr>
               <w:fldChar w:fldCharType="separate"/>
             </w:r>
             <w:r>
               <w:rPr>
-                <w:noProof/>
                 <w:webHidden/>
               </w:rPr>
               <w:t>10</w:t>
             </w:r>
             <w:r>
               <w:rPr>
-                <w:noProof/>
                 <w:webHidden/>
               </w:rPr>
               <w:fldChar w:fldCharType="end"/>
@@ -2766,68 +2493,51 @@
         <w:p>
           <w:pPr>
             <w:pStyle w:val="INNH2"/>
-            <w:tabs>
-              <w:tab w:val="right" w:leader="dot" w:pos="8777"/>
-            </w:tabs>
-            <w:rPr>
-              <w:noProof/>
-            </w:rPr>
           </w:pPr>
-          <w:hyperlink w:anchor="_Toc383099129" w:history="1">
+          <w:hyperlink w:anchor="_Toc383101692" w:history="1">
             <w:r>
               <w:rPr>
                 <w:rStyle w:val="Hyperkobling"/>
-                <w:rFonts w:ascii="Times New Roman" w:hAnsi="Times New Roman"/>
-                <w:b/>
-                <w:i/>
-                <w:noProof/>
               </w:rPr>
               <w:t>Testing</w:t>
             </w:r>
             <w:r>
               <w:rPr>
-                <w:noProof/>
                 <w:webHidden/>
               </w:rPr>
               <w:tab/>
             </w:r>
             <w:r>
               <w:rPr>
-                <w:noProof/>
                 <w:webHidden/>
               </w:rPr>
               <w:fldChar w:fldCharType="begin"/>
             </w:r>
             <w:r>
               <w:rPr>
-                <w:noProof/>
                 <w:webHidden/>
               </w:rPr>
-              <w:instrText xml:space="preserve"> PAGEREF _Toc383099129 \h </w:instrText>
-            </w:r>
-            <w:r>
-              <w:rPr>
-                <w:noProof/>
+              <w:instrText xml:space="preserve"> PAGEREF _Toc383101692 \h </w:instrText>
+            </w:r>
+            <w:r>
+              <w:rPr>
                 <w:webHidden/>
               </w:rPr>
             </w:r>
             <w:r>
               <w:rPr>
-                <w:noProof/>
                 <w:webHidden/>
               </w:rPr>
               <w:fldChar w:fldCharType="separate"/>
             </w:r>
             <w:r>
               <w:rPr>
-                <w:noProof/>
                 <w:webHidden/>
               </w:rPr>
               <w:t>11</w:t>
             </w:r>
             <w:r>
               <w:rPr>
-                <w:noProof/>
                 <w:webHidden/>
               </w:rPr>
               <w:fldChar w:fldCharType="end"/>
@@ -2837,67 +2547,51 @@
         <w:p>
           <w:pPr>
             <w:pStyle w:val="INNH3"/>
-            <w:tabs>
-              <w:tab w:val="right" w:leader="dot" w:pos="8777"/>
-            </w:tabs>
-            <w:rPr>
-              <w:noProof/>
-            </w:rPr>
           </w:pPr>
-          <w:hyperlink w:anchor="_Toc383099130" w:history="1">
+          <w:hyperlink w:anchor="_Toc383101693" w:history="1">
             <w:r>
               <w:rPr>
                 <w:rStyle w:val="Hyperkobling"/>
-                <w:rFonts w:ascii="Times New Roman" w:hAnsi="Times New Roman"/>
-                <w:b/>
-                <w:noProof/>
               </w:rPr>
               <w:t>Test Cases iterasjon 1</w:t>
             </w:r>
             <w:r>
               <w:rPr>
-                <w:noProof/>
                 <w:webHidden/>
               </w:rPr>
               <w:tab/>
             </w:r>
             <w:r>
               <w:rPr>
-                <w:noProof/>
                 <w:webHidden/>
               </w:rPr>
               <w:fldChar w:fldCharType="begin"/>
             </w:r>
             <w:r>
               <w:rPr>
-                <w:noProof/>
                 <w:webHidden/>
               </w:rPr>
-              <w:instrText xml:space="preserve"> PAGEREF _Toc383099130 \h </w:instrText>
-            </w:r>
-            <w:r>
-              <w:rPr>
-                <w:noProof/>
+              <w:instrText xml:space="preserve"> PAGEREF _Toc383101693 \h </w:instrText>
+            </w:r>
+            <w:r>
+              <w:rPr>
                 <w:webHidden/>
               </w:rPr>
             </w:r>
             <w:r>
               <w:rPr>
-                <w:noProof/>
                 <w:webHidden/>
               </w:rPr>
               <w:fldChar w:fldCharType="separate"/>
             </w:r>
             <w:r>
               <w:rPr>
-                <w:noProof/>
                 <w:webHidden/>
               </w:rPr>
               <w:t>12</w:t>
             </w:r>
             <w:r>
               <w:rPr>
-                <w:noProof/>
                 <w:webHidden/>
               </w:rPr>
               <w:fldChar w:fldCharType="end"/>
@@ -2907,67 +2601,51 @@
         <w:p>
           <w:pPr>
             <w:pStyle w:val="INNH3"/>
-            <w:tabs>
-              <w:tab w:val="right" w:leader="dot" w:pos="8777"/>
-            </w:tabs>
-            <w:rPr>
-              <w:noProof/>
-            </w:rPr>
           </w:pPr>
-          <w:hyperlink w:anchor="_Toc383099131" w:history="1">
+          <w:hyperlink w:anchor="_Toc383101694" w:history="1">
             <w:r>
               <w:rPr>
                 <w:rStyle w:val="Hyperkobling"/>
-                <w:rFonts w:ascii="Times New Roman" w:hAnsi="Times New Roman"/>
-                <w:b/>
-                <w:noProof/>
               </w:rPr>
               <w:t>Test Cases iterasjon 2</w:t>
             </w:r>
             <w:r>
               <w:rPr>
-                <w:noProof/>
                 <w:webHidden/>
               </w:rPr>
               <w:tab/>
             </w:r>
             <w:r>
               <w:rPr>
-                <w:noProof/>
                 <w:webHidden/>
               </w:rPr>
               <w:fldChar w:fldCharType="begin"/>
             </w:r>
             <w:r>
               <w:rPr>
-                <w:noProof/>
                 <w:webHidden/>
               </w:rPr>
-              <w:instrText xml:space="preserve"> PAGEREF _Toc383099131 \h </w:instrText>
-            </w:r>
-            <w:r>
-              <w:rPr>
-                <w:noProof/>
+              <w:instrText xml:space="preserve"> PAGEREF _Toc383101694 \h </w:instrText>
+            </w:r>
+            <w:r>
+              <w:rPr>
                 <w:webHidden/>
               </w:rPr>
             </w:r>
             <w:r>
               <w:rPr>
-                <w:noProof/>
                 <w:webHidden/>
               </w:rPr>
               <w:fldChar w:fldCharType="separate"/>
             </w:r>
             <w:r>
               <w:rPr>
-                <w:noProof/>
                 <w:webHidden/>
               </w:rPr>
               <w:t>13</w:t>
             </w:r>
             <w:r>
               <w:rPr>
-                <w:noProof/>
                 <w:webHidden/>
               </w:rPr>
               <w:fldChar w:fldCharType="end"/>
@@ -2977,68 +2655,51 @@
         <w:p>
           <w:pPr>
             <w:pStyle w:val="INNH2"/>
-            <w:tabs>
-              <w:tab w:val="right" w:leader="dot" w:pos="8777"/>
-            </w:tabs>
-            <w:rPr>
-              <w:noProof/>
-            </w:rPr>
           </w:pPr>
-          <w:hyperlink w:anchor="_Toc383099132" w:history="1">
+          <w:hyperlink w:anchor="_Toc383101695" w:history="1">
             <w:r>
               <w:rPr>
                 <w:rStyle w:val="Hyperkobling"/>
-                <w:rFonts w:ascii="Times New Roman" w:hAnsi="Times New Roman"/>
-                <w:b/>
-                <w:i/>
-                <w:noProof/>
               </w:rPr>
               <w:t>Infrastrukturkrav</w:t>
             </w:r>
             <w:r>
               <w:rPr>
-                <w:noProof/>
                 <w:webHidden/>
               </w:rPr>
               <w:tab/>
             </w:r>
             <w:r>
               <w:rPr>
-                <w:noProof/>
                 <w:webHidden/>
               </w:rPr>
               <w:fldChar w:fldCharType="begin"/>
             </w:r>
             <w:r>
               <w:rPr>
-                <w:noProof/>
                 <w:webHidden/>
               </w:rPr>
-              <w:instrText xml:space="preserve"> PAGEREF _Toc383099132 \h </w:instrText>
-            </w:r>
-            <w:r>
-              <w:rPr>
-                <w:noProof/>
+              <w:instrText xml:space="preserve"> PAGEREF _Toc383101695 \h </w:instrText>
+            </w:r>
+            <w:r>
+              <w:rPr>
                 <w:webHidden/>
               </w:rPr>
             </w:r>
             <w:r>
               <w:rPr>
-                <w:noProof/>
                 <w:webHidden/>
               </w:rPr>
               <w:fldChar w:fldCharType="separate"/>
             </w:r>
             <w:r>
               <w:rPr>
-                <w:noProof/>
                 <w:webHidden/>
               </w:rPr>
               <w:t>14</w:t>
             </w:r>
             <w:r>
               <w:rPr>
-                <w:noProof/>
                 <w:webHidden/>
               </w:rPr>
               <w:fldChar w:fldCharType="end"/>
@@ -3048,68 +2709,51 @@
         <w:p>
           <w:pPr>
             <w:pStyle w:val="INNH2"/>
-            <w:tabs>
-              <w:tab w:val="right" w:leader="dot" w:pos="8777"/>
-            </w:tabs>
-            <w:rPr>
-              <w:noProof/>
-            </w:rPr>
           </w:pPr>
-          <w:hyperlink w:anchor="_Toc383099133" w:history="1">
+          <w:hyperlink w:anchor="_Toc383101696" w:history="1">
             <w:r>
               <w:rPr>
                 <w:rStyle w:val="Hyperkobling"/>
-                <w:rFonts w:ascii="Times New Roman" w:hAnsi="Times New Roman"/>
-                <w:b/>
-                <w:i/>
-                <w:noProof/>
               </w:rPr>
               <w:t>Konfigurasjonsoppsett</w:t>
             </w:r>
             <w:r>
               <w:rPr>
-                <w:noProof/>
                 <w:webHidden/>
               </w:rPr>
               <w:tab/>
             </w:r>
             <w:r>
               <w:rPr>
-                <w:noProof/>
                 <w:webHidden/>
               </w:rPr>
               <w:fldChar w:fldCharType="begin"/>
             </w:r>
             <w:r>
               <w:rPr>
-                <w:noProof/>
                 <w:webHidden/>
               </w:rPr>
-              <w:instrText xml:space="preserve"> PAGEREF _Toc383099133 \h </w:instrText>
-            </w:r>
-            <w:r>
-              <w:rPr>
-                <w:noProof/>
+              <w:instrText xml:space="preserve"> PAGEREF _Toc383101696 \h </w:instrText>
+            </w:r>
+            <w:r>
+              <w:rPr>
                 <w:webHidden/>
               </w:rPr>
             </w:r>
             <w:r>
               <w:rPr>
-                <w:noProof/>
                 <w:webHidden/>
               </w:rPr>
               <w:fldChar w:fldCharType="separate"/>
             </w:r>
             <w:r>
               <w:rPr>
-                <w:noProof/>
                 <w:webHidden/>
               </w:rPr>
               <w:t>14</w:t>
             </w:r>
             <w:r>
               <w:rPr>
-                <w:noProof/>
                 <w:webHidden/>
               </w:rPr>
               <w:fldChar w:fldCharType="end"/>
@@ -3119,68 +2763,51 @@
         <w:p>
           <w:pPr>
             <w:pStyle w:val="INNH2"/>
-            <w:tabs>
-              <w:tab w:val="right" w:leader="dot" w:pos="8777"/>
-            </w:tabs>
-            <w:rPr>
-              <w:noProof/>
-            </w:rPr>
           </w:pPr>
-          <w:hyperlink w:anchor="_Toc383099134" w:history="1">
+          <w:hyperlink w:anchor="_Toc383101697" w:history="1">
             <w:r>
               <w:rPr>
                 <w:rStyle w:val="Hyperkobling"/>
-                <w:rFonts w:ascii="Times New Roman" w:hAnsi="Times New Roman"/>
-                <w:b/>
-                <w:i/>
-                <w:noProof/>
               </w:rPr>
               <w:t>Brukerundersøkelse</w:t>
             </w:r>
             <w:r>
               <w:rPr>
-                <w:noProof/>
                 <w:webHidden/>
               </w:rPr>
               <w:tab/>
             </w:r>
             <w:r>
               <w:rPr>
-                <w:noProof/>
                 <w:webHidden/>
               </w:rPr>
               <w:fldChar w:fldCharType="begin"/>
             </w:r>
             <w:r>
               <w:rPr>
-                <w:noProof/>
                 <w:webHidden/>
               </w:rPr>
-              <w:instrText xml:space="preserve"> PAGEREF _Toc383099134 \h </w:instrText>
-            </w:r>
-            <w:r>
-              <w:rPr>
-                <w:noProof/>
+              <w:instrText xml:space="preserve"> PAGEREF _Toc383101697 \h </w:instrText>
+            </w:r>
+            <w:r>
+              <w:rPr>
                 <w:webHidden/>
               </w:rPr>
             </w:r>
             <w:r>
               <w:rPr>
-                <w:noProof/>
                 <w:webHidden/>
               </w:rPr>
               <w:fldChar w:fldCharType="separate"/>
             </w:r>
             <w:r>
               <w:rPr>
-                <w:noProof/>
                 <w:webHidden/>
               </w:rPr>
               <w:t>14</w:t>
             </w:r>
             <w:r>
               <w:rPr>
-                <w:noProof/>
                 <w:webHidden/>
               </w:rPr>
               <w:fldChar w:fldCharType="end"/>
@@ -3190,66 +2817,51 @@
         <w:p>
           <w:pPr>
             <w:pStyle w:val="INNH1"/>
-            <w:tabs>
-              <w:tab w:val="right" w:leader="dot" w:pos="8777"/>
-            </w:tabs>
-            <w:rPr>
-              <w:noProof/>
-            </w:rPr>
           </w:pPr>
-          <w:hyperlink w:anchor="_Toc383099135" w:history="1">
+          <w:hyperlink w:anchor="_Toc383101698" w:history="1">
             <w:r>
               <w:rPr>
                 <w:rStyle w:val="Hyperkobling"/>
-                <w:rFonts w:ascii="Times New Roman" w:hAnsi="Times New Roman"/>
-                <w:noProof/>
               </w:rPr>
               <w:t>Stabilisering</w:t>
             </w:r>
             <w:r>
               <w:rPr>
-                <w:noProof/>
                 <w:webHidden/>
               </w:rPr>
               <w:tab/>
             </w:r>
             <w:r>
               <w:rPr>
-                <w:noProof/>
                 <w:webHidden/>
               </w:rPr>
               <w:fldChar w:fldCharType="begin"/>
             </w:r>
             <w:r>
               <w:rPr>
-                <w:noProof/>
                 <w:webHidden/>
               </w:rPr>
-              <w:instrText xml:space="preserve"> PAGEREF _Toc383099135 \h </w:instrText>
-            </w:r>
-            <w:r>
-              <w:rPr>
-                <w:noProof/>
+              <w:instrText xml:space="preserve"> PAGEREF _Toc383101698 \h </w:instrText>
+            </w:r>
+            <w:r>
+              <w:rPr>
                 <w:webHidden/>
               </w:rPr>
             </w:r>
             <w:r>
               <w:rPr>
-                <w:noProof/>
                 <w:webHidden/>
               </w:rPr>
               <w:fldChar w:fldCharType="separate"/>
             </w:r>
             <w:r>
               <w:rPr>
-                <w:noProof/>
                 <w:webHidden/>
               </w:rPr>
               <w:t>15</w:t>
             </w:r>
             <w:r>
               <w:rPr>
-                <w:noProof/>
                 <w:webHidden/>
               </w:rPr>
               <w:fldChar w:fldCharType="end"/>
@@ -3259,68 +2871,51 @@
         <w:p>
           <w:pPr>
             <w:pStyle w:val="INNH2"/>
-            <w:tabs>
-              <w:tab w:val="right" w:leader="dot" w:pos="8777"/>
-            </w:tabs>
-            <w:rPr>
-              <w:noProof/>
-            </w:rPr>
           </w:pPr>
-          <w:hyperlink w:anchor="_Toc383099136" w:history="1">
+          <w:hyperlink w:anchor="_Toc383101699" w:history="1">
             <w:r>
               <w:rPr>
                 <w:rStyle w:val="Hyperkobling"/>
-                <w:rFonts w:ascii="Times New Roman" w:hAnsi="Times New Roman"/>
-                <w:b/>
-                <w:i/>
-                <w:noProof/>
               </w:rPr>
               <w:t>Iterasjon 1</w:t>
             </w:r>
             <w:r>
               <w:rPr>
-                <w:noProof/>
                 <w:webHidden/>
               </w:rPr>
               <w:tab/>
             </w:r>
             <w:r>
               <w:rPr>
-                <w:noProof/>
                 <w:webHidden/>
               </w:rPr>
               <w:fldChar w:fldCharType="begin"/>
             </w:r>
             <w:r>
               <w:rPr>
-                <w:noProof/>
                 <w:webHidden/>
               </w:rPr>
-              <w:instrText xml:space="preserve"> PAGEREF _Toc383099136 \h </w:instrText>
-            </w:r>
-            <w:r>
-              <w:rPr>
-                <w:noProof/>
+              <w:instrText xml:space="preserve"> PAGEREF _Toc383101699 \h </w:instrText>
+            </w:r>
+            <w:r>
+              <w:rPr>
                 <w:webHidden/>
               </w:rPr>
             </w:r>
             <w:r>
               <w:rPr>
-                <w:noProof/>
                 <w:webHidden/>
               </w:rPr>
               <w:fldChar w:fldCharType="separate"/>
             </w:r>
             <w:r>
               <w:rPr>
-                <w:noProof/>
                 <w:webHidden/>
               </w:rPr>
               <w:t>15</w:t>
             </w:r>
             <w:r>
               <w:rPr>
-                <w:noProof/>
                 <w:webHidden/>
               </w:rPr>
               <w:fldChar w:fldCharType="end"/>
@@ -3330,68 +2925,51 @@
         <w:p>
           <w:pPr>
             <w:pStyle w:val="INNH2"/>
-            <w:tabs>
-              <w:tab w:val="right" w:leader="dot" w:pos="8777"/>
-            </w:tabs>
-            <w:rPr>
-              <w:noProof/>
-            </w:rPr>
           </w:pPr>
-          <w:hyperlink w:anchor="_Toc383099137" w:history="1">
+          <w:hyperlink w:anchor="_Toc383101700" w:history="1">
             <w:r>
               <w:rPr>
                 <w:rStyle w:val="Hyperkobling"/>
-                <w:rFonts w:ascii="Times New Roman" w:hAnsi="Times New Roman"/>
-                <w:b/>
-                <w:i/>
-                <w:noProof/>
               </w:rPr>
               <w:t>Iterasjon 2</w:t>
             </w:r>
             <w:r>
               <w:rPr>
-                <w:noProof/>
                 <w:webHidden/>
               </w:rPr>
               <w:tab/>
             </w:r>
             <w:r>
               <w:rPr>
-                <w:noProof/>
                 <w:webHidden/>
               </w:rPr>
               <w:fldChar w:fldCharType="begin"/>
             </w:r>
             <w:r>
               <w:rPr>
-                <w:noProof/>
                 <w:webHidden/>
               </w:rPr>
-              <w:instrText xml:space="preserve"> PAGEREF _Toc383099137 \h </w:instrText>
-            </w:r>
-            <w:r>
-              <w:rPr>
-                <w:noProof/>
+              <w:instrText xml:space="preserve"> PAGEREF _Toc383101700 \h </w:instrText>
+            </w:r>
+            <w:r>
+              <w:rPr>
                 <w:webHidden/>
               </w:rPr>
             </w:r>
             <w:r>
               <w:rPr>
-                <w:noProof/>
                 <w:webHidden/>
               </w:rPr>
               <w:fldChar w:fldCharType="separate"/>
             </w:r>
             <w:r>
               <w:rPr>
-                <w:noProof/>
                 <w:webHidden/>
               </w:rPr>
               <w:t>16</w:t>
             </w:r>
             <w:r>
               <w:rPr>
-                <w:noProof/>
                 <w:webHidden/>
               </w:rPr>
               <w:fldChar w:fldCharType="end"/>
@@ -3401,66 +2979,51 @@
         <w:p>
           <w:pPr>
             <w:pStyle w:val="INNH1"/>
-            <w:tabs>
-              <w:tab w:val="right" w:leader="dot" w:pos="8777"/>
-            </w:tabs>
-            <w:rPr>
-              <w:noProof/>
-            </w:rPr>
           </w:pPr>
-          <w:hyperlink w:anchor="_Toc383099138" w:history="1">
+          <w:hyperlink w:anchor="_Toc383101701" w:history="1">
             <w:r>
               <w:rPr>
                 <w:rStyle w:val="Hyperkobling"/>
-                <w:rFonts w:ascii="Times New Roman" w:hAnsi="Times New Roman"/>
-                <w:noProof/>
               </w:rPr>
               <w:t>Utrulling</w:t>
             </w:r>
             <w:r>
               <w:rPr>
-                <w:noProof/>
                 <w:webHidden/>
               </w:rPr>
               <w:tab/>
             </w:r>
             <w:r>
               <w:rPr>
-                <w:noProof/>
                 <w:webHidden/>
               </w:rPr>
               <w:fldChar w:fldCharType="begin"/>
             </w:r>
             <w:r>
               <w:rPr>
-                <w:noProof/>
                 <w:webHidden/>
               </w:rPr>
-              <w:instrText xml:space="preserve"> PAGEREF _Toc383099138 \h </w:instrText>
-            </w:r>
-            <w:r>
-              <w:rPr>
-                <w:noProof/>
+              <w:instrText xml:space="preserve"> PAGEREF _Toc383101701 \h </w:instrText>
+            </w:r>
+            <w:r>
+              <w:rPr>
                 <w:webHidden/>
               </w:rPr>
             </w:r>
             <w:r>
               <w:rPr>
-                <w:noProof/>
                 <w:webHidden/>
               </w:rPr>
               <w:fldChar w:fldCharType="separate"/>
             </w:r>
             <w:r>
               <w:rPr>
-                <w:noProof/>
                 <w:webHidden/>
               </w:rPr>
               <w:t>17</w:t>
             </w:r>
             <w:r>
               <w:rPr>
-                <w:noProof/>
                 <w:webHidden/>
               </w:rPr>
               <w:fldChar w:fldCharType="end"/>
@@ -3470,68 +3033,51 @@
         <w:p>
           <w:pPr>
             <w:pStyle w:val="INNH2"/>
-            <w:tabs>
-              <w:tab w:val="right" w:leader="dot" w:pos="8777"/>
-            </w:tabs>
-            <w:rPr>
-              <w:noProof/>
-            </w:rPr>
           </w:pPr>
-          <w:hyperlink w:anchor="_Toc383099139" w:history="1">
+          <w:hyperlink w:anchor="_Toc383101702" w:history="1">
             <w:r>
               <w:rPr>
                 <w:rStyle w:val="Hyperkobling"/>
-                <w:rFonts w:ascii="Times New Roman" w:hAnsi="Times New Roman"/>
-                <w:b/>
-                <w:i/>
-                <w:noProof/>
               </w:rPr>
               <w:t>Operasjonell konfigurasjon</w:t>
             </w:r>
             <w:r>
               <w:rPr>
-                <w:noProof/>
                 <w:webHidden/>
               </w:rPr>
               <w:tab/>
             </w:r>
             <w:r>
               <w:rPr>
-                <w:noProof/>
                 <w:webHidden/>
               </w:rPr>
               <w:fldChar w:fldCharType="begin"/>
             </w:r>
             <w:r>
               <w:rPr>
-                <w:noProof/>
                 <w:webHidden/>
               </w:rPr>
-              <w:instrText xml:space="preserve"> PAGEREF _Toc383099139 \h </w:instrText>
-            </w:r>
-            <w:r>
-              <w:rPr>
-                <w:noProof/>
+              <w:instrText xml:space="preserve"> PAGEREF _Toc383101702 \h </w:instrText>
+            </w:r>
+            <w:r>
+              <w:rPr>
                 <w:webHidden/>
               </w:rPr>
             </w:r>
             <w:r>
               <w:rPr>
-                <w:noProof/>
                 <w:webHidden/>
               </w:rPr>
               <w:fldChar w:fldCharType="separate"/>
             </w:r>
             <w:r>
               <w:rPr>
-                <w:noProof/>
                 <w:webHidden/>
               </w:rPr>
               <w:t>17</w:t>
             </w:r>
             <w:r>
               <w:rPr>
-                <w:noProof/>
                 <w:webHidden/>
               </w:rPr>
               <w:fldChar w:fldCharType="end"/>
@@ -3541,88 +3087,51 @@
         <w:p>
           <w:pPr>
             <w:pStyle w:val="INNH2"/>
-            <w:tabs>
-              <w:tab w:val="right" w:leader="dot" w:pos="8777"/>
-            </w:tabs>
-            <w:rPr>
-              <w:noProof/>
-            </w:rPr>
           </w:pPr>
-          <w:hyperlink w:anchor="_Toc383099140" w:history="1">
+          <w:hyperlink w:anchor="_Toc383101703" w:history="1">
             <w:r>
               <w:rPr>
                 <w:rStyle w:val="Hyperkobling"/>
-                <w:rFonts w:ascii="Times New Roman" w:hAnsi="Times New Roman"/>
-                <w:b/>
-                <w:i/>
-                <w:noProof/>
-              </w:rPr>
-              <w:t>Prosjektrapport, itera</w:t>
-            </w:r>
-            <w:r>
-              <w:rPr>
-                <w:rStyle w:val="Hyperkobling"/>
-                <w:rFonts w:ascii="Times New Roman" w:hAnsi="Times New Roman"/>
-                <w:b/>
-                <w:i/>
-                <w:noProof/>
-              </w:rPr>
-              <w:t>s</w:t>
-            </w:r>
-            <w:r>
-              <w:rPr>
-                <w:rStyle w:val="Hyperkobling"/>
-                <w:rFonts w:ascii="Times New Roman" w:hAnsi="Times New Roman"/>
-                <w:b/>
-                <w:i/>
-                <w:noProof/>
-              </w:rPr>
-              <w:t>jon 1</w:t>
-            </w:r>
-            <w:r>
-              <w:rPr>
-                <w:noProof/>
+              </w:rPr>
+              <w:t>Prosjektrapport, iterasjon 1</w:t>
+            </w:r>
+            <w:r>
+              <w:rPr>
                 <w:webHidden/>
               </w:rPr>
               <w:tab/>
             </w:r>
             <w:r>
               <w:rPr>
-                <w:noProof/>
                 <w:webHidden/>
               </w:rPr>
               <w:fldChar w:fldCharType="begin"/>
             </w:r>
             <w:r>
               <w:rPr>
-                <w:noProof/>
                 <w:webHidden/>
               </w:rPr>
-              <w:instrText xml:space="preserve"> PAGEREF _Toc383099140 \h </w:instrText>
-            </w:r>
-            <w:r>
-              <w:rPr>
-                <w:noProof/>
+              <w:instrText xml:space="preserve"> PAGEREF _Toc383101703 \h </w:instrText>
+            </w:r>
+            <w:r>
+              <w:rPr>
                 <w:webHidden/>
               </w:rPr>
             </w:r>
             <w:r>
               <w:rPr>
-                <w:noProof/>
                 <w:webHidden/>
               </w:rPr>
               <w:fldChar w:fldCharType="separate"/>
             </w:r>
             <w:r>
               <w:rPr>
-                <w:noProof/>
                 <w:webHidden/>
               </w:rPr>
               <w:t>17</w:t>
             </w:r>
             <w:r>
               <w:rPr>
-                <w:noProof/>
                 <w:webHidden/>
               </w:rPr>
               <w:fldChar w:fldCharType="end"/>
@@ -3632,68 +3141,51 @@
         <w:p>
           <w:pPr>
             <w:pStyle w:val="INNH2"/>
-            <w:tabs>
-              <w:tab w:val="right" w:leader="dot" w:pos="8777"/>
-            </w:tabs>
-            <w:rPr>
-              <w:noProof/>
-            </w:rPr>
           </w:pPr>
-          <w:hyperlink w:anchor="_Toc383099141" w:history="1">
+          <w:hyperlink w:anchor="_Toc383101704" w:history="1">
             <w:r>
               <w:rPr>
                 <w:rStyle w:val="Hyperkobling"/>
-                <w:rFonts w:ascii="Times New Roman" w:hAnsi="Times New Roman"/>
-                <w:b/>
-                <w:i/>
-                <w:noProof/>
               </w:rPr>
               <w:t>Prosjektrapport, iterasjon 2</w:t>
             </w:r>
             <w:r>
               <w:rPr>
-                <w:noProof/>
                 <w:webHidden/>
               </w:rPr>
               <w:tab/>
             </w:r>
             <w:r>
               <w:rPr>
-                <w:noProof/>
                 <w:webHidden/>
               </w:rPr>
               <w:fldChar w:fldCharType="begin"/>
             </w:r>
             <w:r>
               <w:rPr>
-                <w:noProof/>
                 <w:webHidden/>
               </w:rPr>
-              <w:instrText xml:space="preserve"> PAGEREF _Toc383099141 \h </w:instrText>
-            </w:r>
-            <w:r>
-              <w:rPr>
-                <w:noProof/>
+              <w:instrText xml:space="preserve"> PAGEREF _Toc383101704 \h </w:instrText>
+            </w:r>
+            <w:r>
+              <w:rPr>
                 <w:webHidden/>
               </w:rPr>
             </w:r>
             <w:r>
               <w:rPr>
-                <w:noProof/>
                 <w:webHidden/>
               </w:rPr>
               <w:fldChar w:fldCharType="separate"/>
             </w:r>
             <w:r>
               <w:rPr>
-                <w:noProof/>
                 <w:webHidden/>
               </w:rPr>
               <w:t>17</w:t>
             </w:r>
             <w:r>
               <w:rPr>
-                <w:noProof/>
                 <w:webHidden/>
               </w:rPr>
               <w:fldChar w:fldCharType="end"/>
@@ -3703,66 +3195,52 @@
         <w:p>
           <w:pPr>
             <w:pStyle w:val="INNH1"/>
-            <w:tabs>
-              <w:tab w:val="right" w:leader="dot" w:pos="8777"/>
-            </w:tabs>
-            <w:rPr>
-              <w:noProof/>
-            </w:rPr>
           </w:pPr>
-          <w:hyperlink w:anchor="_Toc383099142" w:history="1">
+          <w:hyperlink w:anchor="_Toc383101705" w:history="1">
             <w:r>
               <w:rPr>
                 <w:rStyle w:val="Hyperkobling"/>
-                <w:rFonts w:ascii="Times New Roman" w:hAnsi="Times New Roman" w:cs="Times New Roman"/>
-                <w:noProof/>
+                <w:rFonts w:cs="Times New Roman"/>
               </w:rPr>
               <w:t>Bibliografi</w:t>
             </w:r>
             <w:r>
               <w:rPr>
-                <w:noProof/>
                 <w:webHidden/>
               </w:rPr>
               <w:tab/>
             </w:r>
             <w:r>
               <w:rPr>
-                <w:noProof/>
                 <w:webHidden/>
               </w:rPr>
               <w:fldChar w:fldCharType="begin"/>
             </w:r>
             <w:r>
               <w:rPr>
-                <w:noProof/>
                 <w:webHidden/>
               </w:rPr>
-              <w:instrText xml:space="preserve"> PAGEREF _Toc383099142 \h </w:instrText>
-            </w:r>
-            <w:r>
-              <w:rPr>
-                <w:noProof/>
+              <w:instrText xml:space="preserve"> PAGEREF _Toc383101705 \h </w:instrText>
+            </w:r>
+            <w:r>
+              <w:rPr>
                 <w:webHidden/>
               </w:rPr>
             </w:r>
             <w:r>
               <w:rPr>
-                <w:noProof/>
                 <w:webHidden/>
               </w:rPr>
               <w:fldChar w:fldCharType="separate"/>
             </w:r>
             <w:r>
               <w:rPr>
-                <w:noProof/>
                 <w:webHidden/>
               </w:rPr>
               <w:t>18</w:t>
             </w:r>
             <w:r>
               <w:rPr>
-                <w:noProof/>
                 <w:webHidden/>
               </w:rPr>
               <w:fldChar w:fldCharType="end"/>
@@ -3772,66 +3250,51 @@
         <w:p>
           <w:pPr>
             <w:pStyle w:val="INNH1"/>
-            <w:tabs>
-              <w:tab w:val="right" w:leader="dot" w:pos="8777"/>
-            </w:tabs>
-            <w:rPr>
-              <w:noProof/>
-            </w:rPr>
           </w:pPr>
-          <w:hyperlink w:anchor="_Toc383099143" w:history="1">
+          <w:hyperlink w:anchor="_Toc383101706" w:history="1">
             <w:r>
               <w:rPr>
                 <w:rStyle w:val="Hyperkobling"/>
-                <w:rFonts w:ascii="Times New Roman" w:hAnsi="Times New Roman"/>
-                <w:noProof/>
               </w:rPr>
               <w:t>Vedlegg</w:t>
             </w:r>
             <w:r>
               <w:rPr>
-                <w:noProof/>
                 <w:webHidden/>
               </w:rPr>
               <w:tab/>
             </w:r>
             <w:r>
               <w:rPr>
-                <w:noProof/>
                 <w:webHidden/>
               </w:rPr>
               <w:fldChar w:fldCharType="begin"/>
             </w:r>
             <w:r>
               <w:rPr>
-                <w:noProof/>
                 <w:webHidden/>
               </w:rPr>
-              <w:instrText xml:space="preserve"> PAGEREF _Toc383099143 \h </w:instrText>
-            </w:r>
-            <w:r>
-              <w:rPr>
-                <w:noProof/>
+              <w:instrText xml:space="preserve"> PAGEREF _Toc383101706 \h </w:instrText>
+            </w:r>
+            <w:r>
+              <w:rPr>
                 <w:webHidden/>
               </w:rPr>
             </w:r>
             <w:r>
               <w:rPr>
-                <w:noProof/>
                 <w:webHidden/>
               </w:rPr>
               <w:fldChar w:fldCharType="separate"/>
             </w:r>
             <w:r>
               <w:rPr>
-                <w:noProof/>
                 <w:webHidden/>
               </w:rPr>
               <w:t>19</w:t>
             </w:r>
             <w:r>
               <w:rPr>
-                <w:noProof/>
                 <w:webHidden/>
               </w:rPr>
               <w:fldChar w:fldCharType="end"/>
@@ -3843,9 +3306,7 @@
             <w:rPr>
               <w:b/>
               <w:bCs/>
-              <w:noProof/>
             </w:rPr>
-            <w:lastRenderedPageBreak/>
             <w:fldChar w:fldCharType="end"/>
           </w:r>
         </w:p>
@@ -3856,13 +3317,24 @@
         <w:pStyle w:val="Overskrift1"/>
         <w:rPr>
           <w:rFonts w:ascii="Times New Roman" w:hAnsi="Times New Roman"/>
+          <w:color w:val="4BACC6" w:themeColor="accent5"/>
+          <w:sz w:val="32"/>
+          <w:szCs w:val="32"/>
+        </w:rPr>
+      </w:pPr>
+      <w:bookmarkStart w:id="1" w:name="_Toc383101677"/>
+    </w:p>
+    <w:p>
+      <w:pPr>
+        <w:pStyle w:val="Overskrift1"/>
+        <w:rPr>
+          <w:rFonts w:ascii="Times New Roman" w:hAnsi="Times New Roman"/>
           <w:b w:val="0"/>
           <w:color w:val="4BACC6" w:themeColor="accent5"/>
           <w:sz w:val="32"/>
           <w:szCs w:val="32"/>
         </w:rPr>
       </w:pPr>
-      <w:bookmarkStart w:id="1" w:name="_Toc383099114"/>
       <w:r>
         <w:rPr>
           <w:rFonts w:ascii="Times New Roman" w:hAnsi="Times New Roman"/>
@@ -4182,14 +3654,27 @@
       <w:r>
         <w:t xml:space="preserve">Figur </w:t>
       </w:r>
-      <w:fldSimple w:instr=" SEQ Figur \* ARABIC ">
-        <w:r>
-          <w:rPr>
-            <w:noProof/>
-          </w:rPr>
-          <w:t>1</w:t>
-        </w:r>
-      </w:fldSimple>
+      <w:r>
+        <w:fldChar w:fldCharType="begin"/>
+      </w:r>
+      <w:r>
+        <w:instrText xml:space="preserve"> SEQ Figur \* ARABIC </w:instrText>
+      </w:r>
+      <w:r>
+        <w:fldChar w:fldCharType="separate"/>
+      </w:r>
+      <w:r>
+        <w:rPr>
+          <w:noProof/>
+        </w:rPr>
+        <w:t>1</w:t>
+      </w:r>
+      <w:r>
+        <w:rPr>
+          <w:noProof/>
+        </w:rPr>
+        <w:fldChar w:fldCharType="end"/>
+      </w:r>
       <w:r>
         <w:t>: Faser per iterasjon MSF</w:t>
       </w:r>
@@ -4255,9 +3740,15 @@
             <w:rStyle w:val="Hyperkobling"/>
             <w:rFonts w:ascii="Times New Roman" w:hAnsi="Times New Roman"/>
           </w:rPr>
-          <w:t>http://home.nith.no/~blabla</w:t>
+          <w:t>http://home.nith.no/~semaxe12</w:t>
         </w:r>
       </w:hyperlink>
+      <w:r>
+        <w:rPr>
+          <w:rFonts w:ascii="Times New Roman" w:hAnsi="Times New Roman"/>
+        </w:rPr>
+        <w:t xml:space="preserve"> </w:t>
+      </w:r>
     </w:p>
     <w:p>
       <w:pPr>
@@ -4281,8 +3772,16 @@
           <w:rFonts w:ascii="Times New Roman" w:hAnsi="Times New Roman"/>
         </w:rPr>
         <w:tab/>
-        <w:t>Admin</w:t>
-      </w:r>
+      </w:r>
+      <w:hyperlink r:id="rId13" w:history="1">
+        <w:r>
+          <w:rPr>
+            <w:rStyle w:val="Hyperkobling"/>
+            <w:rFonts w:ascii="Times New Roman" w:hAnsi="Times New Roman"/>
+          </w:rPr>
+          <w:t>test@nith.no</w:t>
+        </w:r>
+      </w:hyperlink>
     </w:p>
     <w:p>
       <w:pPr>
@@ -4306,7 +3805,12 @@
           <w:rFonts w:ascii="Times New Roman" w:hAnsi="Times New Roman"/>
         </w:rPr>
         <w:tab/>
-        <w:t>test</w:t>
+      </w:r>
+      <w:r>
+        <w:rPr>
+          <w:rFonts w:ascii="Times New Roman" w:hAnsi="Times New Roman"/>
+        </w:rPr>
+        <w:t>passord</w:t>
       </w:r>
     </w:p>
     <w:p>
@@ -4456,7 +3960,7 @@
           <w:szCs w:val="32"/>
         </w:rPr>
       </w:pPr>
-      <w:bookmarkStart w:id="2" w:name="_Toc383099115"/>
+      <w:bookmarkStart w:id="2" w:name="_Toc383101678"/>
       <w:r>
         <w:rPr>
           <w:rFonts w:ascii="Times New Roman" w:hAnsi="Times New Roman"/>
@@ -4993,7 +4497,7 @@
           <w:szCs w:val="32"/>
         </w:rPr>
       </w:pPr>
-      <w:bookmarkStart w:id="3" w:name="_Toc383099116"/>
+      <w:bookmarkStart w:id="3" w:name="_Toc383101679"/>
       <w:r>
         <w:rPr>
           <w:rFonts w:ascii="Times New Roman" w:hAnsi="Times New Roman"/>
@@ -5017,7 +4521,7 @@
           <w:szCs w:val="28"/>
         </w:rPr>
       </w:pPr>
-      <w:bookmarkStart w:id="4" w:name="_Toc383099117"/>
+      <w:bookmarkStart w:id="4" w:name="_Toc383101680"/>
       <w:r>
         <w:rPr>
           <w:rFonts w:ascii="Times New Roman" w:hAnsi="Times New Roman"/>
@@ -5065,7 +4569,7 @@
           <w:szCs w:val="26"/>
         </w:rPr>
       </w:pPr>
-      <w:bookmarkStart w:id="5" w:name="_Toc383099118"/>
+      <w:bookmarkStart w:id="5" w:name="_Toc383101681"/>
       <w:r>
         <w:rPr>
           <w:rFonts w:ascii="Times New Roman" w:hAnsi="Times New Roman"/>
@@ -9134,7 +8638,7 @@
           <w:lang w:eastAsia="nb-NO"/>
         </w:rPr>
         <w:drawing>
-          <wp:inline distT="0" distB="0" distL="0" distR="0" wp14:anchorId="7CF6AE45" wp14:editId="1E88960A">
+          <wp:inline distT="0" distB="0" distL="0" distR="0" wp14:anchorId="080F3570" wp14:editId="4A81C33B">
             <wp:extent cx="5760720" cy="3280410"/>
             <wp:effectExtent l="0" t="0" r="0" b="0"/>
             <wp:docPr id="6" name="Picture 6"/>
@@ -9149,7 +8653,7 @@
                     <pic:cNvPicPr/>
                   </pic:nvPicPr>
                   <pic:blipFill>
-                    <a:blip r:embed="rId13">
+                    <a:blip r:embed="rId14">
                       <a:extLst>
                         <a:ext uri="{28A0092B-C50C-407E-A947-70E740481C1C}">
                           <a14:useLocalDpi xmlns:a14="http://schemas.microsoft.com/office/drawing/2010/main" val="0"/>
@@ -9189,14 +8693,27 @@
       <w:r>
         <w:t xml:space="preserve">Figur </w:t>
       </w:r>
-      <w:fldSimple w:instr=" SEQ Figur \* ARABIC ">
-        <w:r>
-          <w:rPr>
-            <w:noProof/>
-          </w:rPr>
-          <w:t>2</w:t>
-        </w:r>
-      </w:fldSimple>
+      <w:r>
+        <w:fldChar w:fldCharType="begin"/>
+      </w:r>
+      <w:r>
+        <w:instrText xml:space="preserve"> SEQ Figur \* ARABIC </w:instrText>
+      </w:r>
+      <w:r>
+        <w:fldChar w:fldCharType="separate"/>
+      </w:r>
+      <w:r>
+        <w:rPr>
+          <w:noProof/>
+        </w:rPr>
+        <w:t>2</w:t>
+      </w:r>
+      <w:r>
+        <w:rPr>
+          <w:noProof/>
+        </w:rPr>
+        <w:fldChar w:fldCharType="end"/>
+      </w:r>
       <w:r>
         <w:t>: use case diagram for tenkt løsning</w:t>
       </w:r>
@@ -9287,7 +8804,7 @@
           <w:szCs w:val="26"/>
         </w:rPr>
       </w:pPr>
-      <w:bookmarkStart w:id="6" w:name="_Toc383099119"/>
+      <w:bookmarkStart w:id="6" w:name="_Toc383101682"/>
       <w:r>
         <w:rPr>
           <w:rFonts w:ascii="Times New Roman" w:hAnsi="Times New Roman"/>
@@ -10136,7 +9653,7 @@
           <w:szCs w:val="28"/>
         </w:rPr>
       </w:pPr>
-      <w:bookmarkStart w:id="7" w:name="_Toc383099120"/>
+      <w:bookmarkStart w:id="7" w:name="_Toc383101683"/>
       <w:r>
         <w:rPr>
           <w:rFonts w:ascii="Times New Roman" w:hAnsi="Times New Roman"/>
@@ -10170,7 +9687,7 @@
           <w:szCs w:val="26"/>
         </w:rPr>
       </w:pPr>
-      <w:bookmarkStart w:id="8" w:name="_Toc383099121"/>
+      <w:bookmarkStart w:id="8" w:name="_Toc383101684"/>
       <w:r>
         <w:rPr>
           <w:rFonts w:ascii="Times New Roman" w:hAnsi="Times New Roman"/>
@@ -10218,7 +9735,7 @@
           <w:lang w:eastAsia="nb-NO"/>
         </w:rPr>
         <w:drawing>
-          <wp:inline distT="0" distB="0" distL="0" distR="0" wp14:anchorId="78F0B29B" wp14:editId="4500CE42">
+          <wp:inline distT="0" distB="0" distL="0" distR="0" wp14:anchorId="57B5B147" wp14:editId="705ECC5A">
             <wp:extent cx="5760720" cy="2747010"/>
             <wp:effectExtent l="0" t="0" r="0" b="0"/>
             <wp:docPr id="3" name="Bilde 3"/>
@@ -10233,7 +9750,7 @@
                     <pic:cNvPicPr/>
                   </pic:nvPicPr>
                   <pic:blipFill>
-                    <a:blip r:embed="rId14">
+                    <a:blip r:embed="rId15">
                       <a:extLst>
                         <a:ext uri="{28A0092B-C50C-407E-A947-70E740481C1C}">
                           <a14:useLocalDpi xmlns:a14="http://schemas.microsoft.com/office/drawing/2010/main" val="0"/>
@@ -10271,14 +9788,27 @@
       <w:r>
         <w:t xml:space="preserve">Figur </w:t>
       </w:r>
-      <w:fldSimple w:instr=" SEQ Figur \* ARABIC ">
-        <w:r>
-          <w:rPr>
-            <w:noProof/>
-          </w:rPr>
-          <w:t>3</w:t>
-        </w:r>
-      </w:fldSimple>
+      <w:r>
+        <w:fldChar w:fldCharType="begin"/>
+      </w:r>
+      <w:r>
+        <w:instrText xml:space="preserve"> SEQ Figur \* ARABIC </w:instrText>
+      </w:r>
+      <w:r>
+        <w:fldChar w:fldCharType="separate"/>
+      </w:r>
+      <w:r>
+        <w:rPr>
+          <w:noProof/>
+        </w:rPr>
+        <w:t>3</w:t>
+      </w:r>
+      <w:r>
+        <w:rPr>
+          <w:noProof/>
+        </w:rPr>
+        <w:fldChar w:fldCharType="end"/>
+      </w:r>
       <w:r>
         <w:t>: utkast logisk design</w:t>
       </w:r>
@@ -10295,7 +9825,7 @@
           <w:szCs w:val="26"/>
         </w:rPr>
       </w:pPr>
-      <w:bookmarkStart w:id="9" w:name="_Toc383099122"/>
+      <w:bookmarkStart w:id="9" w:name="_Toc383101685"/>
       <w:r>
         <w:rPr>
           <w:rFonts w:ascii="Times New Roman" w:hAnsi="Times New Roman"/>
@@ -10339,6 +9869,7 @@
     </w:p>
     <w:p/>
     <w:p/>
+    <w:bookmarkStart w:id="10" w:name="_Toc383101686"/>
     <w:p>
       <w:pPr>
         <w:pStyle w:val="Overskrift2"/>
@@ -10350,7 +9881,6 @@
           <w:szCs w:val="28"/>
         </w:rPr>
       </w:pPr>
-      <w:bookmarkStart w:id="10" w:name="_Toc383099123"/>
       <w:r>
         <w:rPr>
           <w:noProof/>
@@ -10359,7 +9889,7 @@
         <mc:AlternateContent>
           <mc:Choice Requires="wps">
             <w:drawing>
-              <wp:anchor distT="0" distB="0" distL="114300" distR="114300" simplePos="0" relativeHeight="251659264" behindDoc="0" locked="0" layoutInCell="1" allowOverlap="1" wp14:anchorId="50AF1F9E" wp14:editId="695CE3F0">
+              <wp:anchor distT="0" distB="0" distL="114300" distR="114300" simplePos="0" relativeHeight="251659264" behindDoc="0" locked="0" layoutInCell="1" allowOverlap="1" wp14:anchorId="5E52C355" wp14:editId="281C8C71">
                 <wp:simplePos x="0" y="0"/>
                 <wp:positionH relativeFrom="column">
                   <wp:posOffset>2638425</wp:posOffset>
@@ -10407,14 +9937,27 @@
                             <w:r>
                               <w:t xml:space="preserve">Figur </w:t>
                             </w:r>
-                            <w:fldSimple w:instr=" SEQ Figur \* ARABIC ">
-                              <w:r>
-                                <w:rPr>
-                                  <w:noProof/>
-                                </w:rPr>
-                                <w:t>4</w:t>
-                              </w:r>
-                            </w:fldSimple>
+                            <w:r>
+                              <w:fldChar w:fldCharType="begin"/>
+                            </w:r>
+                            <w:r>
+                              <w:instrText xml:space="preserve"> SEQ Figur \* ARABIC </w:instrText>
+                            </w:r>
+                            <w:r>
+                              <w:fldChar w:fldCharType="separate"/>
+                            </w:r>
+                            <w:r>
+                              <w:rPr>
+                                <w:noProof/>
+                              </w:rPr>
+                              <w:t>4</w:t>
+                            </w:r>
+                            <w:r>
+                              <w:rPr>
+                                <w:noProof/>
+                              </w:rPr>
+                              <w:fldChar w:fldCharType="end"/>
+                            </w:r>
                             <w:r>
                               <w:t>: Skisse database</w:t>
                             </w:r>
@@ -10478,7 +10021,7 @@
           <w:lang w:eastAsia="nb-NO"/>
         </w:rPr>
         <w:drawing>
-          <wp:anchor distT="0" distB="0" distL="114300" distR="114300" simplePos="0" relativeHeight="251657216" behindDoc="0" locked="0" layoutInCell="1" allowOverlap="1" wp14:anchorId="2BA14B7A" wp14:editId="65D94044">
+          <wp:anchor distT="0" distB="0" distL="114300" distR="114300" simplePos="0" relativeHeight="251657216" behindDoc="0" locked="0" layoutInCell="1" allowOverlap="1" wp14:anchorId="6A44887D" wp14:editId="62352183">
             <wp:simplePos x="0" y="0"/>
             <wp:positionH relativeFrom="column">
               <wp:posOffset>2638425</wp:posOffset>
@@ -10501,7 +10044,7 @@
                     <pic:cNvPicPr/>
                   </pic:nvPicPr>
                   <pic:blipFill>
-                    <a:blip r:embed="rId15" cstate="print">
+                    <a:blip r:embed="rId16" cstate="print">
                       <a:extLst>
                         <a:ext uri="{28A0092B-C50C-407E-A947-70E740481C1C}">
                           <a14:useLocalDpi xmlns:a14="http://schemas.microsoft.com/office/drawing/2010/main" val="0"/>
@@ -10550,7 +10093,7 @@
       <w:pPr>
         <w:pStyle w:val="Overskrift3"/>
       </w:pPr>
-      <w:bookmarkStart w:id="11" w:name="_Toc383099124"/>
+      <w:bookmarkStart w:id="11" w:name="_Toc383101687"/>
       <w:r>
         <w:rPr>
           <w:rFonts w:ascii="Times New Roman" w:hAnsi="Times New Roman"/>
@@ -10799,7 +10342,7 @@
           <w:szCs w:val="26"/>
         </w:rPr>
       </w:pPr>
-      <w:bookmarkStart w:id="12" w:name="_Toc383099125"/>
+      <w:bookmarkStart w:id="12" w:name="_Toc383101688"/>
       <w:r>
         <w:rPr>
           <w:rFonts w:ascii="Times New Roman" w:hAnsi="Times New Roman"/>
@@ -10861,7 +10404,7 @@
           <w:szCs w:val="32"/>
         </w:rPr>
       </w:pPr>
-      <w:bookmarkStart w:id="13" w:name="_Toc383099126"/>
+      <w:bookmarkStart w:id="13" w:name="_Toc383101689"/>
       <w:r>
         <w:rPr>
           <w:rFonts w:ascii="Times New Roman" w:hAnsi="Times New Roman"/>
@@ -10928,7 +10471,7 @@
           <w:szCs w:val="28"/>
         </w:rPr>
       </w:pPr>
-      <w:bookmarkStart w:id="14" w:name="_Toc383099127"/>
+      <w:bookmarkStart w:id="14" w:name="_Toc383101690"/>
       <w:r>
         <w:rPr>
           <w:rFonts w:ascii="Times New Roman" w:hAnsi="Times New Roman"/>
@@ -11176,7 +10719,7 @@
           <w:szCs w:val="28"/>
         </w:rPr>
       </w:pPr>
-      <w:bookmarkStart w:id="15" w:name="_Toc383099128"/>
+      <w:bookmarkStart w:id="15" w:name="_Toc383101691"/>
       <w:r>
         <w:rPr>
           <w:rFonts w:ascii="Times New Roman" w:hAnsi="Times New Roman"/>
@@ -11810,7 +11353,7 @@
           <w:szCs w:val="28"/>
         </w:rPr>
       </w:pPr>
-      <w:bookmarkStart w:id="16" w:name="_Toc383099129"/>
+      <w:bookmarkStart w:id="16" w:name="_Toc383101692"/>
       <w:r>
         <w:rPr>
           <w:rFonts w:ascii="Times New Roman" w:hAnsi="Times New Roman"/>
@@ -11899,7 +11442,7 @@
         <mc:AlternateContent>
           <mc:Choice Requires="wps">
             <w:drawing>
-              <wp:anchor distT="0" distB="0" distL="114300" distR="114300" simplePos="0" relativeHeight="251661312" behindDoc="0" locked="0" layoutInCell="1" allowOverlap="1" wp14:anchorId="09A7C5D0" wp14:editId="045C60FB">
+              <wp:anchor distT="0" distB="0" distL="114300" distR="114300" simplePos="0" relativeHeight="251661312" behindDoc="0" locked="0" layoutInCell="1" allowOverlap="1" wp14:anchorId="4FA18515" wp14:editId="027B4A67">
                 <wp:simplePos x="0" y="0"/>
                 <wp:positionH relativeFrom="column">
                   <wp:posOffset>4254500</wp:posOffset>
@@ -11948,14 +11491,27 @@
                             <w:r>
                               <w:t xml:space="preserve">Figur </w:t>
                             </w:r>
-                            <w:fldSimple w:instr=" SEQ Figur \* ARABIC ">
-                              <w:r>
-                                <w:rPr>
-                                  <w:noProof/>
-                                </w:rPr>
-                                <w:t>5</w:t>
-                              </w:r>
-                            </w:fldSimple>
+                            <w:r>
+                              <w:fldChar w:fldCharType="begin"/>
+                            </w:r>
+                            <w:r>
+                              <w:instrText xml:space="preserve"> SEQ Figur \* ARABIC </w:instrText>
+                            </w:r>
+                            <w:r>
+                              <w:fldChar w:fldCharType="separate"/>
+                            </w:r>
+                            <w:r>
+                              <w:rPr>
+                                <w:noProof/>
+                              </w:rPr>
+                              <w:t>5</w:t>
+                            </w:r>
+                            <w:r>
+                              <w:rPr>
+                                <w:noProof/>
+                              </w:rPr>
+                              <w:fldChar w:fldCharType="end"/>
+                            </w:r>
                             <w:r>
                               <w:t>: Syklus for å identifisere og løse problem</w:t>
                             </w:r>
@@ -12022,7 +11578,7 @@
           <w:lang w:eastAsia="nb-NO"/>
         </w:rPr>
         <w:drawing>
-          <wp:anchor distT="0" distB="0" distL="114300" distR="114300" simplePos="0" relativeHeight="251660288" behindDoc="0" locked="0" layoutInCell="1" allowOverlap="1" wp14:anchorId="67013B4C" wp14:editId="354CC2B4">
+          <wp:anchor distT="0" distB="0" distL="114300" distR="114300" simplePos="0" relativeHeight="251660288" behindDoc="0" locked="0" layoutInCell="1" allowOverlap="1" wp14:anchorId="4EE207BE" wp14:editId="504FD1F3">
             <wp:simplePos x="0" y="0"/>
             <wp:positionH relativeFrom="rightMargin">
               <wp:posOffset>-1506302</wp:posOffset>
@@ -12037,7 +11593,7 @@
             <wp:cNvGraphicFramePr/>
             <a:graphic xmlns:a="http://schemas.openxmlformats.org/drawingml/2006/main">
               <a:graphicData uri="http://schemas.openxmlformats.org/drawingml/2006/diagram">
-                <dgm:relIds xmlns:dgm="http://schemas.openxmlformats.org/drawingml/2006/diagram" xmlns:r="http://schemas.openxmlformats.org/officeDocument/2006/relationships" r:dm="rId16" r:lo="rId17" r:qs="rId18" r:cs="rId19"/>
+                <dgm:relIds xmlns:dgm="http://schemas.openxmlformats.org/drawingml/2006/diagram" xmlns:r="http://schemas.openxmlformats.org/officeDocument/2006/relationships" r:dm="rId17" r:lo="rId18" r:qs="rId19" r:cs="rId20"/>
               </a:graphicData>
             </a:graphic>
             <wp14:sizeRelH relativeFrom="margin">
@@ -12218,7 +11774,7 @@
           <w:szCs w:val="26"/>
         </w:rPr>
       </w:pPr>
-      <w:bookmarkStart w:id="17" w:name="_Toc383099130"/>
+      <w:bookmarkStart w:id="17" w:name="_Toc383101693"/>
       <w:r>
         <w:rPr>
           <w:rFonts w:ascii="Times New Roman" w:hAnsi="Times New Roman"/>
@@ -14222,7 +13778,7 @@
           <w:szCs w:val="26"/>
         </w:rPr>
       </w:pPr>
-      <w:bookmarkStart w:id="18" w:name="_Toc383099131"/>
+      <w:bookmarkStart w:id="18" w:name="_Toc383101694"/>
       <w:r>
         <w:rPr>
           <w:rFonts w:ascii="Times New Roman" w:hAnsi="Times New Roman"/>
@@ -14815,7 +14371,7 @@
           <w:szCs w:val="28"/>
         </w:rPr>
       </w:pPr>
-      <w:bookmarkStart w:id="19" w:name="_Toc383099132"/>
+      <w:bookmarkStart w:id="19" w:name="_Toc383101695"/>
       <w:r>
         <w:rPr>
           <w:rFonts w:ascii="Times New Roman" w:hAnsi="Times New Roman"/>
@@ -14906,7 +14462,7 @@
           <w:szCs w:val="28"/>
         </w:rPr>
       </w:pPr>
-      <w:bookmarkStart w:id="20" w:name="_Toc383099133"/>
+      <w:bookmarkStart w:id="20" w:name="_Toc383101696"/>
       <w:r>
         <w:rPr>
           <w:rFonts w:ascii="Times New Roman" w:hAnsi="Times New Roman"/>
@@ -14943,7 +14499,7 @@
           <w:szCs w:val="28"/>
         </w:rPr>
       </w:pPr>
-      <w:bookmarkStart w:id="21" w:name="_Toc383099134"/>
+      <w:bookmarkStart w:id="21" w:name="_Toc383101697"/>
       <w:r>
         <w:rPr>
           <w:rFonts w:ascii="Times New Roman" w:hAnsi="Times New Roman"/>
@@ -15277,7 +14833,7 @@
         </w:rPr>
         <w:lastRenderedPageBreak/>
         <w:drawing>
-          <wp:inline distT="0" distB="0" distL="0" distR="0" wp14:anchorId="6B7B8D31" wp14:editId="7DE48E14">
+          <wp:inline distT="0" distB="0" distL="0" distR="0" wp14:anchorId="51679948" wp14:editId="0E702E35">
             <wp:extent cx="4757194" cy="5619628"/>
             <wp:effectExtent l="0" t="0" r="5715" b="635"/>
             <wp:docPr id="10" name="Picture 10"/>
@@ -15292,7 +14848,7 @@
                     <pic:cNvPicPr/>
                   </pic:nvPicPr>
                   <pic:blipFill>
-                    <a:blip r:embed="rId21">
+                    <a:blip r:embed="rId22">
                       <a:extLst>
                         <a:ext uri="{28A0092B-C50C-407E-A947-70E740481C1C}">
                           <a14:useLocalDpi xmlns:a14="http://schemas.microsoft.com/office/drawing/2010/main" val="0"/>
@@ -15326,14 +14882,27 @@
       <w:r>
         <w:t xml:space="preserve">Figur </w:t>
       </w:r>
-      <w:fldSimple w:instr=" SEQ Figur \* ARABIC ">
-        <w:r>
-          <w:rPr>
-            <w:noProof/>
-          </w:rPr>
-          <w:t>6</w:t>
-        </w:r>
-      </w:fldSimple>
+      <w:r>
+        <w:fldChar w:fldCharType="begin"/>
+      </w:r>
+      <w:r>
+        <w:instrText xml:space="preserve"> SEQ Figur \* ARABIC </w:instrText>
+      </w:r>
+      <w:r>
+        <w:fldChar w:fldCharType="separate"/>
+      </w:r>
+      <w:r>
+        <w:rPr>
+          <w:noProof/>
+        </w:rPr>
+        <w:t>6</w:t>
+      </w:r>
+      <w:r>
+        <w:rPr>
+          <w:noProof/>
+        </w:rPr>
+        <w:fldChar w:fldCharType="end"/>
+      </w:r>
       <w:r>
         <w:t>: Skjermdump online spørreskjema</w:t>
       </w:r>
@@ -15350,7 +14919,7 @@
           <w:szCs w:val="32"/>
         </w:rPr>
       </w:pPr>
-      <w:bookmarkStart w:id="22" w:name="_Toc383099135"/>
+      <w:bookmarkStart w:id="22" w:name="_Toc383101698"/>
       <w:r>
         <w:rPr>
           <w:rFonts w:ascii="Times New Roman" w:hAnsi="Times New Roman"/>
@@ -15374,7 +14943,7 @@
           <w:szCs w:val="28"/>
         </w:rPr>
       </w:pPr>
-      <w:bookmarkStart w:id="23" w:name="_Toc383099136"/>
+      <w:bookmarkStart w:id="23" w:name="_Toc383101699"/>
       <w:r>
         <w:rPr>
           <w:rFonts w:ascii="Times New Roman" w:hAnsi="Times New Roman"/>
@@ -16056,7 +15625,7 @@
           <w:szCs w:val="28"/>
         </w:rPr>
       </w:pPr>
-      <w:bookmarkStart w:id="24" w:name="_Toc383099137"/>
+      <w:bookmarkStart w:id="24" w:name="_Toc383101700"/>
       <w:r>
         <w:rPr>
           <w:rFonts w:ascii="Times New Roman" w:hAnsi="Times New Roman"/>
@@ -16799,15 +16368,139 @@
     </w:p>
     <w:p>
       <w:pPr>
-        <w:rPr>
-          <w:rFonts w:ascii="Times New Roman" w:hAnsi="Times New Roman"/>
-        </w:rPr>
-      </w:pPr>
-      <w:r>
-        <w:rPr>
-          <w:rFonts w:ascii="Times New Roman" w:hAnsi="Times New Roman"/>
-        </w:rPr>
-        <w:t xml:space="preserve">Gjennom brukerundersøkelsen fant vi at </w:t>
+        <w:pStyle w:val="Standard"/>
+        <w:rPr>
+          <w:sz w:val="28"/>
+          <w:szCs w:val="28"/>
+        </w:rPr>
+      </w:pPr>
+    </w:p>
+    <w:p>
+      <w:pPr>
+        <w:pStyle w:val="Standard"/>
+        <w:rPr>
+          <w:sz w:val="28"/>
+          <w:szCs w:val="28"/>
+        </w:rPr>
+      </w:pPr>
+    </w:p>
+    <w:p>
+      <w:pPr>
+        <w:pStyle w:val="Standard"/>
+        <w:rPr>
+          <w:sz w:val="28"/>
+          <w:szCs w:val="28"/>
+        </w:rPr>
+      </w:pPr>
+    </w:p>
+    <w:p>
+      <w:pPr>
+        <w:pStyle w:val="Standard"/>
+        <w:rPr>
+          <w:sz w:val="28"/>
+          <w:szCs w:val="28"/>
+        </w:rPr>
+      </w:pPr>
+      <w:r>
+        <w:rPr>
+          <w:sz w:val="28"/>
+          <w:szCs w:val="28"/>
+        </w:rPr>
+        <w:lastRenderedPageBreak/>
+        <w:t>Brukerundersøkelse</w:t>
+      </w:r>
+    </w:p>
+    <w:p>
+      <w:pPr>
+        <w:pStyle w:val="Standard"/>
+      </w:pPr>
+    </w:p>
+    <w:p>
+      <w:pPr>
+        <w:pStyle w:val="Standard"/>
+      </w:pPr>
+      <w:r>
+        <w:t>Vi ønsket å la andre teste løsningen vår i iterasjon 2, så testansvarlig lagde et spørreskjema som ble vurdert av andre vi kjente på skolen. Vi fikk dermed ærlige tilbakemeldinger på deres meninger om hvordan nettsiden kunne forbedres.</w:t>
+      </w:r>
+      <w:r>
+        <w:t xml:space="preserve"> For tilbakemeldinger, se vedlegg 11.</w:t>
+      </w:r>
+      <w:bookmarkStart w:id="25" w:name="_GoBack"/>
+      <w:bookmarkEnd w:id="25"/>
+    </w:p>
+    <w:p>
+      <w:pPr>
+        <w:pStyle w:val="Standard"/>
+      </w:pPr>
+    </w:p>
+    <w:p>
+      <w:pPr>
+        <w:pStyle w:val="Standard"/>
+        <w:rPr>
+          <w:sz w:val="28"/>
+          <w:szCs w:val="28"/>
+        </w:rPr>
+      </w:pPr>
+      <w:r>
+        <w:rPr>
+          <w:sz w:val="28"/>
+          <w:szCs w:val="28"/>
+        </w:rPr>
+        <w:t>Tilbakemeldinger</w:t>
+      </w:r>
+    </w:p>
+    <w:p>
+      <w:pPr>
+        <w:pStyle w:val="Standard"/>
+        <w:rPr>
+          <w:sz w:val="28"/>
+          <w:szCs w:val="28"/>
+        </w:rPr>
+      </w:pPr>
+    </w:p>
+    <w:p>
+      <w:pPr>
+        <w:pStyle w:val="Standard"/>
+      </w:pPr>
+      <w:r>
+        <w:t>- Mye positiv feedback</w:t>
+      </w:r>
+    </w:p>
+    <w:p>
+      <w:pPr>
+        <w:pStyle w:val="Standard"/>
+      </w:pPr>
+      <w:r>
+        <w:t>- Konstruktiv tilbakemelding om design</w:t>
+      </w:r>
+    </w:p>
+    <w:p>
+      <w:pPr>
+        <w:pStyle w:val="Standard"/>
+      </w:pPr>
+      <w:r>
+        <w:t>- Noen nettlesere taklet ikke visse funksjoner som nettsiden leverte</w:t>
+      </w:r>
+    </w:p>
+    <w:p>
+      <w:pPr>
+        <w:pStyle w:val="Standard"/>
+      </w:pPr>
+    </w:p>
+    <w:p>
+      <w:pPr>
+        <w:pStyle w:val="Standard"/>
+      </w:pPr>
+      <w:r>
+        <w:t xml:space="preserve">Vi tok til oss tilbakemeldingene og gjorde noen små endringer på løsningen i forhold til designet. Problemer i forhold til nettlesere er beskrevet i avsnittet om stabilisering i </w:t>
+      </w:r>
+      <w:proofErr w:type="spellStart"/>
+      <w:r>
+        <w:t>testcase</w:t>
+      </w:r>
+      <w:proofErr w:type="spellEnd"/>
+      <w:r>
+        <w:t xml:space="preserve"> dokumentasjonen.</w:t>
       </w:r>
     </w:p>
     <w:p>
@@ -16884,7 +16577,7 @@
           <w:szCs w:val="32"/>
         </w:rPr>
       </w:pPr>
-      <w:bookmarkStart w:id="25" w:name="_Toc383099138"/>
+      <w:bookmarkStart w:id="26" w:name="_Toc383101701"/>
       <w:r>
         <w:rPr>
           <w:rFonts w:ascii="Times New Roman" w:hAnsi="Times New Roman"/>
@@ -16895,26 +16588,19 @@
         </w:rPr>
         <w:t>Utrulling</w:t>
       </w:r>
-      <w:bookmarkEnd w:id="25"/>
-    </w:p>
-    <w:p>
-      <w:pPr>
-        <w:rPr>
-          <w:rFonts w:ascii="Times New Roman" w:hAnsi="Times New Roman"/>
-        </w:rPr>
-      </w:pPr>
-      <w:r>
-        <w:rPr>
-          <w:rFonts w:ascii="Times New Roman" w:hAnsi="Times New Roman"/>
-        </w:rPr>
-        <w:t xml:space="preserve">Vi har valgt å gjøre </w:t>
-      </w:r>
-      <w:bookmarkStart w:id="26" w:name="_GoBack"/>
-      <w:r>
-        <w:rPr>
-          <w:rFonts w:ascii="Times New Roman" w:hAnsi="Times New Roman"/>
-        </w:rPr>
-        <w:t>løsningen vår operativ på NITH sine servere da de støtter all ønsket funksjonalitet for løsningen vår. Det kan evt bli problemer med</w:t>
+      <w:bookmarkEnd w:id="26"/>
+    </w:p>
+    <w:p>
+      <w:pPr>
+        <w:rPr>
+          <w:rFonts w:ascii="Times New Roman" w:hAnsi="Times New Roman"/>
+        </w:rPr>
+      </w:pPr>
+      <w:r>
+        <w:rPr>
+          <w:rFonts w:ascii="Times New Roman" w:hAnsi="Times New Roman"/>
+        </w:rPr>
+        <w:t>Vi har valgt å gjøre løsningen vår operativ på NITH sine servere da de støtter all ønsket funksjonalitet for løsningen vår. Det kan evt bli problemer med</w:t>
       </w:r>
       <w:r>
         <w:rPr>
@@ -16928,7 +16614,6 @@
         </w:rPr>
         <w:t xml:space="preserve"> problem i det siste.</w:t>
       </w:r>
-      <w:bookmarkEnd w:id="26"/>
     </w:p>
     <w:p>
       <w:pPr>
@@ -16941,7 +16626,7 @@
           <w:szCs w:val="28"/>
         </w:rPr>
       </w:pPr>
-      <w:bookmarkStart w:id="27" w:name="_Toc383099139"/>
+      <w:bookmarkStart w:id="27" w:name="_Toc383101702"/>
       <w:r>
         <w:rPr>
           <w:rFonts w:ascii="Times New Roman" w:hAnsi="Times New Roman"/>
@@ -16973,7 +16658,7 @@
           <w:szCs w:val="28"/>
         </w:rPr>
       </w:pPr>
-      <w:bookmarkStart w:id="28" w:name="_Toc383099140"/>
+      <w:bookmarkStart w:id="28" w:name="_Toc383101703"/>
       <w:r>
         <w:rPr>
           <w:rFonts w:ascii="Times New Roman" w:hAnsi="Times New Roman"/>
@@ -17019,7 +16704,14 @@
         <w:rPr>
           <w:rFonts w:ascii="Times New Roman" w:hAnsi="Times New Roman"/>
         </w:rPr>
-        <w:t>Til tross for utfordringer som sykdom og frafall av ett gruppemedlem er vi fornøyd med vår første iterasjon og synes det er spennende og lærerikt å jobbe med. Prototypen vi har lagd matcher, føler vi, i stor grad det kunden ser etter. I tillegg så vi at det vi forstilte oss under visjonering- og planleggingsfasen i</w:t>
+        <w:t xml:space="preserve">Til tross for utfordringer som sykdom og frafall av ett gruppemedlem er vi fornøyd med vår første iterasjon og synes det er spennende og lærerikt å jobbe med. Prototypen vi har </w:t>
+      </w:r>
+      <w:r>
+        <w:rPr>
+          <w:rFonts w:ascii="Times New Roman" w:hAnsi="Times New Roman"/>
+        </w:rPr>
+        <w:lastRenderedPageBreak/>
+        <w:t>lagd matcher, føler vi, i stor grad det kunden ser etter. I tillegg så vi at det vi forstilte oss under visjonering- og planleggingsfasen i</w:t>
       </w:r>
       <w:r>
         <w:rPr>
@@ -17046,7 +16738,7 @@
           <w:szCs w:val="28"/>
         </w:rPr>
       </w:pPr>
-      <w:bookmarkStart w:id="29" w:name="_Toc383099141"/>
+      <w:bookmarkStart w:id="29" w:name="_Toc383101704"/>
       <w:r>
         <w:rPr>
           <w:rFonts w:ascii="Times New Roman" w:hAnsi="Times New Roman"/>
@@ -17238,7 +16930,7 @@
         </w:rPr>
       </w:pPr>
     </w:p>
-    <w:bookmarkStart w:id="30" w:name="_Toc383099142" w:displacedByCustomXml="next"/>
+    <w:bookmarkStart w:id="30" w:name="_Toc383101705" w:displacedByCustomXml="next"/>
     <w:sdt>
       <w:sdtPr>
         <w:rPr>
@@ -17255,6 +16947,7 @@
           <w:docPartUnique/>
         </w:docPartObj>
       </w:sdtPr>
+      <w:sdtEndPr/>
       <w:sdtContent>
         <w:p>
           <w:pPr>
@@ -17280,6 +16973,7 @@
             <w:id w:val="111145805"/>
             <w:bibliography/>
           </w:sdtPr>
+          <w:sdtEndPr/>
           <w:sdtContent>
             <w:p>
               <w:pPr>
@@ -17343,6 +17037,7 @@
                 <w:rPr>
                   <w:noProof/>
                 </w:rPr>
+                <w:lastRenderedPageBreak/>
                 <w:t xml:space="preserve">Brevik, E., u.d. </w:t>
               </w:r>
               <w:r>
@@ -17609,12 +17304,6 @@
                   <w:noProof/>
                 </w:rPr>
                 <w:br/>
-              </w:r>
-              <w:r>
-                <w:rPr>
-                  <w:noProof/>
-                </w:rPr>
-                <w:lastRenderedPageBreak/>
                 <w:t>[Funnet 17 03 2014].</w:t>
               </w:r>
             </w:p>
@@ -17759,7 +17448,7 @@
           <w:szCs w:val="32"/>
         </w:rPr>
       </w:pPr>
-      <w:bookmarkStart w:id="31" w:name="_Toc383099143"/>
+      <w:bookmarkStart w:id="31" w:name="_Toc383101706"/>
       <w:r>
         <w:rPr>
           <w:rFonts w:ascii="Times New Roman" w:hAnsi="Times New Roman"/>
@@ -18087,9 +17776,31 @@
         <w:t xml:space="preserve"> Brukeropplæring</w:t>
       </w:r>
     </w:p>
+    <w:p>
+      <w:pPr>
+        <w:pStyle w:val="Listeavsnitt"/>
+        <w:numPr>
+          <w:ilvl w:val="0"/>
+          <w:numId w:val="12"/>
+        </w:numPr>
+        <w:rPr>
+          <w:rFonts w:ascii="Times New Roman" w:hAnsi="Times New Roman"/>
+          <w:sz w:val="28"/>
+          <w:szCs w:val="28"/>
+        </w:rPr>
+      </w:pPr>
+      <w:r>
+        <w:rPr>
+          <w:rFonts w:ascii="Times New Roman" w:hAnsi="Times New Roman"/>
+          <w:sz w:val="28"/>
+          <w:szCs w:val="28"/>
+        </w:rPr>
+        <w:t xml:space="preserve"> Brukerundersøkelse (Svar)</w:t>
+      </w:r>
+    </w:p>
     <w:sectPr>
-      <w:headerReference w:type="default" r:id="rId22"/>
-      <w:footerReference w:type="default" r:id="rId23"/>
+      <w:headerReference w:type="default" r:id="rId23"/>
+      <w:footerReference w:type="default" r:id="rId24"/>
       <w:pgSz w:w="11906" w:h="16838" w:code="9"/>
       <w:pgMar w:top="1418" w:right="1134" w:bottom="1418" w:left="1985" w:header="709" w:footer="709" w:gutter="0"/>
       <w:pgNumType w:start="0"/>
@@ -18149,6 +17860,7 @@
         <w:dataBinding w:prefixMappings="xmlns:ns0='http://schemas.openxmlformats.org/package/2006/metadata/core-properties' xmlns:ns1='http://purl.org/dc/elements/1.1/'" w:xpath="/ns0:coreProperties[1]/ns1:creator[1]" w:storeItemID="{6C3C8BC8-F283-45AE-878A-BAB7291924A1}"/>
         <w:text/>
       </w:sdtPr>
+      <w:sdtEndPr/>
       <w:sdtContent>
         <w:r>
           <w:rPr>
@@ -18173,7 +17885,7 @@
       <mc:AlternateContent>
         <mc:Choice Requires="wps">
           <w:drawing>
-            <wp:anchor distT="0" distB="0" distL="114300" distR="114300" simplePos="0" relativeHeight="251659264" behindDoc="0" locked="0" layoutInCell="1" allowOverlap="1" wp14:editId="2278E56C">
+            <wp:anchor distT="0" distB="0" distL="114300" distR="114300" simplePos="0" relativeHeight="251659264" behindDoc="0" locked="0" layoutInCell="1" allowOverlap="1" wp14:anchorId="0A10D5F3" wp14:editId="42EC78E9">
               <wp:simplePos x="0" y="0"/>
               <wp:positionH relativeFrom="margin">
                 <wp:align>right</wp:align>
@@ -18242,7 +17954,7 @@
                               <w:noProof/>
                               <w:color w:val="000000" w:themeColor="text1"/>
                             </w:rPr>
-                            <w:t>16</w:t>
+                            <w:t>19</w:t>
                           </w:r>
                           <w:r>
                             <w:rPr>
@@ -18317,7 +18029,7 @@
                         <w:noProof/>
                         <w:color w:val="000000" w:themeColor="text1"/>
                       </w:rPr>
-                      <w:t>16</w:t>
+                      <w:t>19</w:t>
                     </w:r>
                     <w:r>
                       <w:rPr>
@@ -18344,7 +18056,7 @@
       <mc:AlternateContent>
         <mc:Choice Requires="wps">
           <w:drawing>
-            <wp:anchor distT="91440" distB="91440" distL="114300" distR="114300" simplePos="0" relativeHeight="251660288" behindDoc="1" locked="0" layoutInCell="1" allowOverlap="1" wp14:editId="1306314F">
+            <wp:anchor distT="91440" distB="91440" distL="114300" distR="114300" simplePos="0" relativeHeight="251660288" behindDoc="1" locked="0" layoutInCell="1" allowOverlap="1" wp14:anchorId="04E74DE0" wp14:editId="38A34BF0">
               <wp:simplePos x="0" y="0"/>
               <wp:positionH relativeFrom="margin">
                 <wp:align>center</wp:align>
@@ -18486,6 +18198,7 @@
           <w:dataBinding w:prefixMappings="xmlns:ns0='http://schemas.openxmlformats.org/package/2006/metadata/core-properties' xmlns:ns1='http://purl.org/dc/elements/1.1/'" w:xpath="/ns0:coreProperties[1]/ns1:title[1]" w:storeItemID="{6C3C8BC8-F283-45AE-878A-BAB7291924A1}"/>
           <w:text/>
         </w:sdtPr>
+        <w:sdtEndPr/>
         <w:sdtContent>
           <w:tc>
             <w:tcPr>
@@ -18548,6 +18261,7 @@
             <w:calendar w:val="gregorian"/>
           </w:date>
         </w:sdtPr>
+        <w:sdtEndPr/>
         <w:sdtContent>
           <w:tc>
             <w:tcPr>
@@ -21858,15 +21572,21 @@
     <w:uiPriority w:val="39"/>
     <w:unhideWhenUsed/>
     <w:qFormat/>
-    <w:rsid w:val="002A20F3"/>
+    <w:rsid w:val="007D3CD1"/>
     <w:pPr>
+      <w:tabs>
+        <w:tab w:val="right" w:leader="dot" w:pos="8777"/>
+      </w:tabs>
       <w:spacing w:after="100" w:line="276" w:lineRule="auto"/>
       <w:ind w:left="220"/>
     </w:pPr>
     <w:rPr>
-      <w:rFonts w:asciiTheme="minorHAnsi" w:eastAsiaTheme="minorEastAsia" w:hAnsiTheme="minorHAnsi" w:cstheme="minorBidi"/>
-      <w:sz w:val="22"/>
-      <w:szCs w:val="22"/>
+      <w:rFonts w:ascii="Times New Roman" w:eastAsiaTheme="minorEastAsia" w:hAnsi="Times New Roman" w:cstheme="minorBidi"/>
+      <w:b/>
+      <w:i/>
+      <w:noProof/>
+      <w:sz w:val="20"/>
+      <w:szCs w:val="20"/>
       <w:lang w:eastAsia="nb-NO"/>
     </w:rPr>
   </w:style>
@@ -21878,12 +21598,17 @@
     <w:uiPriority w:val="39"/>
     <w:unhideWhenUsed/>
     <w:qFormat/>
-    <w:rsid w:val="002A20F3"/>
+    <w:rsid w:val="007D3CD1"/>
     <w:pPr>
+      <w:tabs>
+        <w:tab w:val="right" w:leader="dot" w:pos="8777"/>
+      </w:tabs>
       <w:spacing w:after="100" w:line="276" w:lineRule="auto"/>
     </w:pPr>
     <w:rPr>
-      <w:rFonts w:asciiTheme="minorHAnsi" w:eastAsiaTheme="minorEastAsia" w:hAnsiTheme="minorHAnsi" w:cstheme="minorBidi"/>
+      <w:rFonts w:ascii="Times New Roman" w:eastAsiaTheme="minorEastAsia" w:hAnsi="Times New Roman" w:cstheme="minorBidi"/>
+      <w:b/>
+      <w:noProof/>
       <w:sz w:val="22"/>
       <w:szCs w:val="22"/>
       <w:lang w:eastAsia="nb-NO"/>
@@ -21897,15 +21622,20 @@
     <w:uiPriority w:val="39"/>
     <w:unhideWhenUsed/>
     <w:qFormat/>
-    <w:rsid w:val="002A20F3"/>
+    <w:rsid w:val="007D3CD1"/>
     <w:pPr>
+      <w:tabs>
+        <w:tab w:val="right" w:leader="dot" w:pos="8777"/>
+      </w:tabs>
       <w:spacing w:after="100" w:line="276" w:lineRule="auto"/>
       <w:ind w:left="440"/>
     </w:pPr>
     <w:rPr>
-      <w:rFonts w:asciiTheme="minorHAnsi" w:eastAsiaTheme="minorEastAsia" w:hAnsiTheme="minorHAnsi" w:cstheme="minorBidi"/>
-      <w:sz w:val="22"/>
-      <w:szCs w:val="22"/>
+      <w:rFonts w:ascii="Times New Roman" w:eastAsiaTheme="minorEastAsia" w:hAnsi="Times New Roman" w:cstheme="minorBidi"/>
+      <w:b/>
+      <w:noProof/>
+      <w:sz w:val="18"/>
+      <w:szCs w:val="18"/>
       <w:lang w:eastAsia="nb-NO"/>
     </w:rPr>
   </w:style>
@@ -22533,15 +22263,21 @@
     <w:uiPriority w:val="39"/>
     <w:unhideWhenUsed/>
     <w:qFormat/>
-    <w:rsid w:val="002A20F3"/>
+    <w:rsid w:val="007D3CD1"/>
     <w:pPr>
+      <w:tabs>
+        <w:tab w:val="right" w:leader="dot" w:pos="8777"/>
+      </w:tabs>
       <w:spacing w:after="100" w:line="276" w:lineRule="auto"/>
       <w:ind w:left="220"/>
     </w:pPr>
     <w:rPr>
-      <w:rFonts w:asciiTheme="minorHAnsi" w:eastAsiaTheme="minorEastAsia" w:hAnsiTheme="minorHAnsi" w:cstheme="minorBidi"/>
-      <w:sz w:val="22"/>
-      <w:szCs w:val="22"/>
+      <w:rFonts w:ascii="Times New Roman" w:eastAsiaTheme="minorEastAsia" w:hAnsi="Times New Roman" w:cstheme="minorBidi"/>
+      <w:b/>
+      <w:i/>
+      <w:noProof/>
+      <w:sz w:val="20"/>
+      <w:szCs w:val="20"/>
       <w:lang w:eastAsia="nb-NO"/>
     </w:rPr>
   </w:style>
@@ -22553,12 +22289,17 @@
     <w:uiPriority w:val="39"/>
     <w:unhideWhenUsed/>
     <w:qFormat/>
-    <w:rsid w:val="002A20F3"/>
+    <w:rsid w:val="007D3CD1"/>
     <w:pPr>
+      <w:tabs>
+        <w:tab w:val="right" w:leader="dot" w:pos="8777"/>
+      </w:tabs>
       <w:spacing w:after="100" w:line="276" w:lineRule="auto"/>
     </w:pPr>
     <w:rPr>
-      <w:rFonts w:asciiTheme="minorHAnsi" w:eastAsiaTheme="minorEastAsia" w:hAnsiTheme="minorHAnsi" w:cstheme="minorBidi"/>
+      <w:rFonts w:ascii="Times New Roman" w:eastAsiaTheme="minorEastAsia" w:hAnsi="Times New Roman" w:cstheme="minorBidi"/>
+      <w:b/>
+      <w:noProof/>
       <w:sz w:val="22"/>
       <w:szCs w:val="22"/>
       <w:lang w:eastAsia="nb-NO"/>
@@ -22572,15 +22313,20 @@
     <w:uiPriority w:val="39"/>
     <w:unhideWhenUsed/>
     <w:qFormat/>
-    <w:rsid w:val="002A20F3"/>
+    <w:rsid w:val="007D3CD1"/>
     <w:pPr>
+      <w:tabs>
+        <w:tab w:val="right" w:leader="dot" w:pos="8777"/>
+      </w:tabs>
       <w:spacing w:after="100" w:line="276" w:lineRule="auto"/>
       <w:ind w:left="440"/>
     </w:pPr>
     <w:rPr>
-      <w:rFonts w:asciiTheme="minorHAnsi" w:eastAsiaTheme="minorEastAsia" w:hAnsiTheme="minorHAnsi" w:cstheme="minorBidi"/>
-      <w:sz w:val="22"/>
-      <w:szCs w:val="22"/>
+      <w:rFonts w:ascii="Times New Roman" w:eastAsiaTheme="minorEastAsia" w:hAnsi="Times New Roman" w:cstheme="minorBidi"/>
+      <w:b/>
+      <w:noProof/>
+      <w:sz w:val="18"/>
+      <w:szCs w:val="18"/>
       <w:lang w:eastAsia="nb-NO"/>
     </w:rPr>
   </w:style>
@@ -23913,37 +23659,37 @@
     </dgm:pt>
   </dgm:ptLst>
   <dgm:cxnLst>
-    <dgm:cxn modelId="{DDECBB28-0AE5-4CB7-9202-4AF0BEC47C2B}" type="presOf" srcId="{A52C8D3E-EA04-48C8-88B3-CB818D8BCDC6}" destId="{DD488EF0-4F17-4655-BB12-A3F02E513F56}" srcOrd="0" destOrd="0" presId="urn:microsoft.com/office/officeart/2005/8/layout/cycle5"/>
+    <dgm:cxn modelId="{594FE3F8-4114-4E88-8FFD-9B2378AAB4C7}" type="presOf" srcId="{4432B673-483E-48E8-B404-10795BB2A59B}" destId="{41BBD414-604D-464B-854A-F05381B23197}" srcOrd="0" destOrd="0" presId="urn:microsoft.com/office/officeart/2005/8/layout/cycle5"/>
+    <dgm:cxn modelId="{1002FEF2-C25A-4054-BA4F-E88C36AE8810}" type="presOf" srcId="{AC06C117-E02F-4687-9839-D3E4F57D2AD8}" destId="{C91C949D-8593-46CD-9CFD-C875AB2CF1A7}" srcOrd="0" destOrd="0" presId="urn:microsoft.com/office/officeart/2005/8/layout/cycle5"/>
     <dgm:cxn modelId="{06A5D67A-BE71-4576-8B00-1AE7597D0718}" srcId="{59BE2D71-DA11-468F-9544-C558F72B86A0}" destId="{8855697B-3A55-4AA2-9A2B-FE47C666D8CE}" srcOrd="0" destOrd="0" parTransId="{C7005D32-11FC-4018-941F-A6D61E103796}" sibTransId="{7B22AD7D-7264-49C7-8E28-F711B801A0EA}"/>
-    <dgm:cxn modelId="{4E2E459B-F51A-4081-95FB-968F2DDD6421}" type="presOf" srcId="{7B22AD7D-7264-49C7-8E28-F711B801A0EA}" destId="{F3D9C951-1314-4935-8DAD-014140817DEC}" srcOrd="0" destOrd="0" presId="urn:microsoft.com/office/officeart/2005/8/layout/cycle5"/>
+    <dgm:cxn modelId="{B53ED27A-B63D-4C5D-8D69-8B84AE617801}" type="presOf" srcId="{8855697B-3A55-4AA2-9A2B-FE47C666D8CE}" destId="{784835EC-8274-440C-B552-3B069392C3DD}" srcOrd="0" destOrd="0" presId="urn:microsoft.com/office/officeart/2005/8/layout/cycle5"/>
     <dgm:cxn modelId="{04FFE655-A306-4AE5-8B69-11DB9EDD1E77}" srcId="{59BE2D71-DA11-468F-9544-C558F72B86A0}" destId="{7C8B5EA0-6101-402F-9C06-79F204FF6225}" srcOrd="3" destOrd="0" parTransId="{BB72D2DC-E15D-489E-A880-657CEBA53B9B}" sibTransId="{4432B673-483E-48E8-B404-10795BB2A59B}"/>
     <dgm:cxn modelId="{18B28133-DF7D-4CE8-8CFB-577FF0A67593}" srcId="{59BE2D71-DA11-468F-9544-C558F72B86A0}" destId="{A52C8D3E-EA04-48C8-88B3-CB818D8BCDC6}" srcOrd="2" destOrd="0" parTransId="{D82EF615-126E-47D2-820D-1AFDCB04010E}" sibTransId="{19843F24-16D0-491A-A4B3-CE4A909C4818}"/>
-    <dgm:cxn modelId="{A5D244F1-75AF-4553-9B5D-E562DE3B65BA}" type="presOf" srcId="{59BE2D71-DA11-468F-9544-C558F72B86A0}" destId="{9FE704D8-479A-41CE-BAC2-9E2961D4BB7E}" srcOrd="0" destOrd="0" presId="urn:microsoft.com/office/officeart/2005/8/layout/cycle5"/>
-    <dgm:cxn modelId="{BE8F96C5-2F23-406D-9155-51726AD6EE98}" type="presOf" srcId="{B7D3E7FE-8A65-4036-BA09-5109D92D1DE2}" destId="{E6BA4EB8-6D2C-4DB3-9E30-B8952FFC30FA}" srcOrd="0" destOrd="0" presId="urn:microsoft.com/office/officeart/2005/8/layout/cycle5"/>
-    <dgm:cxn modelId="{1EA671AA-6CB4-4608-9205-F6849758B619}" type="presOf" srcId="{4432B673-483E-48E8-B404-10795BB2A59B}" destId="{41BBD414-604D-464B-854A-F05381B23197}" srcOrd="0" destOrd="0" presId="urn:microsoft.com/office/officeart/2005/8/layout/cycle5"/>
-    <dgm:cxn modelId="{37502FF2-9442-43F4-94A5-72E7F6DB8B11}" type="presOf" srcId="{19843F24-16D0-491A-A4B3-CE4A909C4818}" destId="{F7EEAB24-A659-475A-B1A9-9ED1481E65AD}" srcOrd="0" destOrd="0" presId="urn:microsoft.com/office/officeart/2005/8/layout/cycle5"/>
-    <dgm:cxn modelId="{E0F22AFA-B285-4B38-87F0-B820CEA1CD5E}" type="presOf" srcId="{7C8B5EA0-6101-402F-9C06-79F204FF6225}" destId="{01938772-8FE8-4707-9F66-33934215CB06}" srcOrd="0" destOrd="0" presId="urn:microsoft.com/office/officeart/2005/8/layout/cycle5"/>
+    <dgm:cxn modelId="{6B36E5A4-FC72-4FC4-AC72-7BD857B90515}" type="presOf" srcId="{19843F24-16D0-491A-A4B3-CE4A909C4818}" destId="{F7EEAB24-A659-475A-B1A9-9ED1481E65AD}" srcOrd="0" destOrd="0" presId="urn:microsoft.com/office/officeart/2005/8/layout/cycle5"/>
+    <dgm:cxn modelId="{F3534B62-AFBD-4418-912D-C6BC005BD9AB}" type="presOf" srcId="{7C8B5EA0-6101-402F-9C06-79F204FF6225}" destId="{01938772-8FE8-4707-9F66-33934215CB06}" srcOrd="0" destOrd="0" presId="urn:microsoft.com/office/officeart/2005/8/layout/cycle5"/>
+    <dgm:cxn modelId="{F130ECF6-A5F8-4DEA-B453-10B7CCE0FB57}" type="presOf" srcId="{B7D3E7FE-8A65-4036-BA09-5109D92D1DE2}" destId="{E6BA4EB8-6D2C-4DB3-9E30-B8952FFC30FA}" srcOrd="0" destOrd="0" presId="urn:microsoft.com/office/officeart/2005/8/layout/cycle5"/>
+    <dgm:cxn modelId="{C7B788D1-26E1-4B55-B28A-81410A9A1C28}" type="presOf" srcId="{7B22AD7D-7264-49C7-8E28-F711B801A0EA}" destId="{F3D9C951-1314-4935-8DAD-014140817DEC}" srcOrd="0" destOrd="0" presId="urn:microsoft.com/office/officeart/2005/8/layout/cycle5"/>
+    <dgm:cxn modelId="{D5FFCC7E-7B04-487B-95CE-2A870125D943}" type="presOf" srcId="{59BE2D71-DA11-468F-9544-C558F72B86A0}" destId="{9FE704D8-479A-41CE-BAC2-9E2961D4BB7E}" srcOrd="0" destOrd="0" presId="urn:microsoft.com/office/officeart/2005/8/layout/cycle5"/>
     <dgm:cxn modelId="{50A3A7E0-097A-4316-A9A2-A2C3C5C9FFD2}" srcId="{59BE2D71-DA11-468F-9544-C558F72B86A0}" destId="{B7D3E7FE-8A65-4036-BA09-5109D92D1DE2}" srcOrd="1" destOrd="0" parTransId="{DA7F63DA-B894-4621-AC92-5FB6CEAF4BA7}" sibTransId="{AC06C117-E02F-4687-9839-D3E4F57D2AD8}"/>
-    <dgm:cxn modelId="{CB4DA42B-450E-49F3-8CED-B0C8239E726F}" type="presOf" srcId="{8855697B-3A55-4AA2-9A2B-FE47C666D8CE}" destId="{784835EC-8274-440C-B552-3B069392C3DD}" srcOrd="0" destOrd="0" presId="urn:microsoft.com/office/officeart/2005/8/layout/cycle5"/>
-    <dgm:cxn modelId="{B7A27791-6497-4949-A6EF-883C9DC31E43}" type="presOf" srcId="{AC06C117-E02F-4687-9839-D3E4F57D2AD8}" destId="{C91C949D-8593-46CD-9CFD-C875AB2CF1A7}" srcOrd="0" destOrd="0" presId="urn:microsoft.com/office/officeart/2005/8/layout/cycle5"/>
-    <dgm:cxn modelId="{65E200B9-DA7F-4B6B-93B9-AADC8250DE6A}" type="presParOf" srcId="{9FE704D8-479A-41CE-BAC2-9E2961D4BB7E}" destId="{784835EC-8274-440C-B552-3B069392C3DD}" srcOrd="0" destOrd="0" presId="urn:microsoft.com/office/officeart/2005/8/layout/cycle5"/>
-    <dgm:cxn modelId="{D5662DA6-BE60-40FD-A70A-49200538531D}" type="presParOf" srcId="{9FE704D8-479A-41CE-BAC2-9E2961D4BB7E}" destId="{83E471C6-091C-422D-AE2B-76E84E2CE82E}" srcOrd="1" destOrd="0" presId="urn:microsoft.com/office/officeart/2005/8/layout/cycle5"/>
-    <dgm:cxn modelId="{AC67C963-D573-4C21-A176-42BCD1D0BA4E}" type="presParOf" srcId="{9FE704D8-479A-41CE-BAC2-9E2961D4BB7E}" destId="{F3D9C951-1314-4935-8DAD-014140817DEC}" srcOrd="2" destOrd="0" presId="urn:microsoft.com/office/officeart/2005/8/layout/cycle5"/>
-    <dgm:cxn modelId="{1A25EE9D-5371-4773-A095-F3C843E361F1}" type="presParOf" srcId="{9FE704D8-479A-41CE-BAC2-9E2961D4BB7E}" destId="{E6BA4EB8-6D2C-4DB3-9E30-B8952FFC30FA}" srcOrd="3" destOrd="0" presId="urn:microsoft.com/office/officeart/2005/8/layout/cycle5"/>
-    <dgm:cxn modelId="{0E1FA5F7-F09A-40C2-80E4-12DE2AC34F91}" type="presParOf" srcId="{9FE704D8-479A-41CE-BAC2-9E2961D4BB7E}" destId="{23FBE698-03EE-4A24-A940-CE6CF00CA427}" srcOrd="4" destOrd="0" presId="urn:microsoft.com/office/officeart/2005/8/layout/cycle5"/>
-    <dgm:cxn modelId="{D99A9135-6E69-4B0B-92D3-CC2B35698F71}" type="presParOf" srcId="{9FE704D8-479A-41CE-BAC2-9E2961D4BB7E}" destId="{C91C949D-8593-46CD-9CFD-C875AB2CF1A7}" srcOrd="5" destOrd="0" presId="urn:microsoft.com/office/officeart/2005/8/layout/cycle5"/>
-    <dgm:cxn modelId="{83DF6966-D2A1-42D3-B3E2-EFC973C91AEB}" type="presParOf" srcId="{9FE704D8-479A-41CE-BAC2-9E2961D4BB7E}" destId="{DD488EF0-4F17-4655-BB12-A3F02E513F56}" srcOrd="6" destOrd="0" presId="urn:microsoft.com/office/officeart/2005/8/layout/cycle5"/>
-    <dgm:cxn modelId="{4EF91D97-6885-41A1-85C6-033300508220}" type="presParOf" srcId="{9FE704D8-479A-41CE-BAC2-9E2961D4BB7E}" destId="{0A8F9E14-BA5D-4EBA-967C-227708BBC318}" srcOrd="7" destOrd="0" presId="urn:microsoft.com/office/officeart/2005/8/layout/cycle5"/>
-    <dgm:cxn modelId="{E9FD70FE-8704-4EB5-B9C3-70DBE67D765C}" type="presParOf" srcId="{9FE704D8-479A-41CE-BAC2-9E2961D4BB7E}" destId="{F7EEAB24-A659-475A-B1A9-9ED1481E65AD}" srcOrd="8" destOrd="0" presId="urn:microsoft.com/office/officeart/2005/8/layout/cycle5"/>
-    <dgm:cxn modelId="{E9F28081-B6BD-48DF-8665-C2459E14359D}" type="presParOf" srcId="{9FE704D8-479A-41CE-BAC2-9E2961D4BB7E}" destId="{01938772-8FE8-4707-9F66-33934215CB06}" srcOrd="9" destOrd="0" presId="urn:microsoft.com/office/officeart/2005/8/layout/cycle5"/>
-    <dgm:cxn modelId="{D16B57C2-CF94-49EF-A46F-42E20AA14CAC}" type="presParOf" srcId="{9FE704D8-479A-41CE-BAC2-9E2961D4BB7E}" destId="{975DDB5D-A1D2-42B9-873F-C95DA00E10F8}" srcOrd="10" destOrd="0" presId="urn:microsoft.com/office/officeart/2005/8/layout/cycle5"/>
-    <dgm:cxn modelId="{A41F5E34-4FCE-4D7C-8321-4FFA79681AFA}" type="presParOf" srcId="{9FE704D8-479A-41CE-BAC2-9E2961D4BB7E}" destId="{41BBD414-604D-464B-854A-F05381B23197}" srcOrd="11" destOrd="0" presId="urn:microsoft.com/office/officeart/2005/8/layout/cycle5"/>
+    <dgm:cxn modelId="{D21FF0DB-12FE-4186-A67E-50EDB549B458}" type="presOf" srcId="{A52C8D3E-EA04-48C8-88B3-CB818D8BCDC6}" destId="{DD488EF0-4F17-4655-BB12-A3F02E513F56}" srcOrd="0" destOrd="0" presId="urn:microsoft.com/office/officeart/2005/8/layout/cycle5"/>
+    <dgm:cxn modelId="{E42E0B16-BC8C-42BF-82DB-4CF1A2B06ABD}" type="presParOf" srcId="{9FE704D8-479A-41CE-BAC2-9E2961D4BB7E}" destId="{784835EC-8274-440C-B552-3B069392C3DD}" srcOrd="0" destOrd="0" presId="urn:microsoft.com/office/officeart/2005/8/layout/cycle5"/>
+    <dgm:cxn modelId="{43745D7A-3FAA-4669-98A5-1598F52FF5A7}" type="presParOf" srcId="{9FE704D8-479A-41CE-BAC2-9E2961D4BB7E}" destId="{83E471C6-091C-422D-AE2B-76E84E2CE82E}" srcOrd="1" destOrd="0" presId="urn:microsoft.com/office/officeart/2005/8/layout/cycle5"/>
+    <dgm:cxn modelId="{B5E5815B-847F-4E01-879A-B3B358C2CA70}" type="presParOf" srcId="{9FE704D8-479A-41CE-BAC2-9E2961D4BB7E}" destId="{F3D9C951-1314-4935-8DAD-014140817DEC}" srcOrd="2" destOrd="0" presId="urn:microsoft.com/office/officeart/2005/8/layout/cycle5"/>
+    <dgm:cxn modelId="{6DAF2CD1-1FE0-4C3E-B95B-C56961565BAF}" type="presParOf" srcId="{9FE704D8-479A-41CE-BAC2-9E2961D4BB7E}" destId="{E6BA4EB8-6D2C-4DB3-9E30-B8952FFC30FA}" srcOrd="3" destOrd="0" presId="urn:microsoft.com/office/officeart/2005/8/layout/cycle5"/>
+    <dgm:cxn modelId="{2849C168-7BEC-479D-8352-5A2B87084831}" type="presParOf" srcId="{9FE704D8-479A-41CE-BAC2-9E2961D4BB7E}" destId="{23FBE698-03EE-4A24-A940-CE6CF00CA427}" srcOrd="4" destOrd="0" presId="urn:microsoft.com/office/officeart/2005/8/layout/cycle5"/>
+    <dgm:cxn modelId="{F702FDBE-CFE7-4CED-91F8-3A50E126CF83}" type="presParOf" srcId="{9FE704D8-479A-41CE-BAC2-9E2961D4BB7E}" destId="{C91C949D-8593-46CD-9CFD-C875AB2CF1A7}" srcOrd="5" destOrd="0" presId="urn:microsoft.com/office/officeart/2005/8/layout/cycle5"/>
+    <dgm:cxn modelId="{11064947-DCD8-4487-8BFE-E9F4BF3693D4}" type="presParOf" srcId="{9FE704D8-479A-41CE-BAC2-9E2961D4BB7E}" destId="{DD488EF0-4F17-4655-BB12-A3F02E513F56}" srcOrd="6" destOrd="0" presId="urn:microsoft.com/office/officeart/2005/8/layout/cycle5"/>
+    <dgm:cxn modelId="{4B651A4E-2EF5-4408-A4BD-8E780F0724DF}" type="presParOf" srcId="{9FE704D8-479A-41CE-BAC2-9E2961D4BB7E}" destId="{0A8F9E14-BA5D-4EBA-967C-227708BBC318}" srcOrd="7" destOrd="0" presId="urn:microsoft.com/office/officeart/2005/8/layout/cycle5"/>
+    <dgm:cxn modelId="{4C2A0DF0-F4E0-477D-9123-FD08EEBA69E6}" type="presParOf" srcId="{9FE704D8-479A-41CE-BAC2-9E2961D4BB7E}" destId="{F7EEAB24-A659-475A-B1A9-9ED1481E65AD}" srcOrd="8" destOrd="0" presId="urn:microsoft.com/office/officeart/2005/8/layout/cycle5"/>
+    <dgm:cxn modelId="{03B33786-BE8E-4A9D-ADE6-B1322E54F92D}" type="presParOf" srcId="{9FE704D8-479A-41CE-BAC2-9E2961D4BB7E}" destId="{01938772-8FE8-4707-9F66-33934215CB06}" srcOrd="9" destOrd="0" presId="urn:microsoft.com/office/officeart/2005/8/layout/cycle5"/>
+    <dgm:cxn modelId="{E88A9956-F0FA-4C8A-B716-13BA01EA9A39}" type="presParOf" srcId="{9FE704D8-479A-41CE-BAC2-9E2961D4BB7E}" destId="{975DDB5D-A1D2-42B9-873F-C95DA00E10F8}" srcOrd="10" destOrd="0" presId="urn:microsoft.com/office/officeart/2005/8/layout/cycle5"/>
+    <dgm:cxn modelId="{A9C1B0A9-8D6F-4AF5-8FBC-D410A17E6DA5}" type="presParOf" srcId="{9FE704D8-479A-41CE-BAC2-9E2961D4BB7E}" destId="{41BBD414-604D-464B-854A-F05381B23197}" srcOrd="11" destOrd="0" presId="urn:microsoft.com/office/officeart/2005/8/layout/cycle5"/>
   </dgm:cxnLst>
   <dgm:bg/>
   <dgm:whole/>
   <dgm:extLst>
     <a:ext uri="http://schemas.microsoft.com/office/drawing/2008/diagram">
-      <dsp:dataModelExt xmlns:dsp="http://schemas.microsoft.com/office/drawing/2008/diagram" relId="rId20" minVer="http://schemas.openxmlformats.org/drawingml/2006/diagram"/>
+      <dsp:dataModelExt xmlns:dsp="http://schemas.microsoft.com/office/drawing/2008/diagram" relId="rId21" minVer="http://schemas.openxmlformats.org/drawingml/2006/diagram"/>
     </a:ext>
   </dgm:extLst>
 </dgm:dataModel>
@@ -26234,7 +25980,7 @@
 </file>
 
 <file path=customXml/itemProps2.xml><?xml version="1.0" encoding="utf-8"?>
-<ds:datastoreItem xmlns:ds="http://schemas.openxmlformats.org/officeDocument/2006/customXml" ds:itemID="{ADB67700-4BA3-4EC3-9237-1B1008E009BA}">
+<ds:datastoreItem xmlns:ds="http://schemas.openxmlformats.org/officeDocument/2006/customXml" ds:itemID="{5C0DAF23-24DD-40CA-9FF2-994D3F04865A}">
   <ds:schemaRefs>
     <ds:schemaRef ds:uri="http://schemas.openxmlformats.org/officeDocument/2006/bibliography"/>
   </ds:schemaRefs>

</xml_diff>